<commit_message>
Updated tasks in doc
</commit_message>
<xml_diff>
--- a/docs/001_Project/Last Week Plan.docx
+++ b/docs/001_Project/Last Week Plan.docx
@@ -426,7 +426,8 @@
         <w:spacing/>
         <w:ind w:right="0" w:firstLine="0" w:left="0"/>
         <w:rPr>
-          <w:rFonts w:ascii="Calibre" w:hAnsi="Calibre" w:cs="Calibre"/>
+          <w:rFonts w:ascii="Calibre" w:hAnsi="Calibre" w:eastAsia="Calibre" w:cs="Calibre"/>
+          <w:color w:val="000000"/>
           <w:sz w:val="22"/>
           <w:szCs w:val="22"/>
         </w:rPr>
@@ -449,14 +450,7 @@
           <w:sz w:val="22"/>
           <w:szCs w:val="22"/>
         </w:rPr>
-        <w:t xml:space="preserve">Please bring your ideas to Monday's stand-up and come prepared to contribute effectively. Current ideas include:</w:t>
-      </w:r>
-      <w:r>
-        <w:rPr>
-          <w:rFonts w:ascii="Calibre" w:hAnsi="Calibre" w:cs="Calibre"/>
-          <w:sz w:val="22"/>
-          <w:szCs w:val="22"/>
-        </w:rPr>
+        <w:t xml:space="preserve">Please bring your ideas to Monday's stand-up and come prepared to contribute effectively. </w:t>
       </w:r>
       <w:r>
         <w:rPr>
@@ -468,83 +462,10 @@
     </w:p>
     <w:p>
       <w:pPr>
-        <w:pStyle w:val="895"/>
-        <w:numPr>
-          <w:ilvl w:val="0"/>
-          <w:numId w:val="2"/>
-        </w:numPr>
-        <w:pBdr>
-          <w:top w:val="none" w:color="000000" w:sz="4" w:space="0"/>
-          <w:left w:val="none" w:color="000000" w:sz="4" w:space="0"/>
-          <w:bottom w:val="none" w:color="000000" w:sz="4" w:space="0"/>
-          <w:right w:val="none" w:color="000000" w:sz="4" w:space="0"/>
-        </w:pBdr>
-        <w:spacing/>
-        <w:ind w:right="0"/>
-        <w:rPr>
-          <w:rFonts w:ascii="Calibre" w:hAnsi="Calibre" w:cs="Calibre"/>
-          <w:sz w:val="22"/>
-          <w:szCs w:val="22"/>
-        </w:rPr>
-      </w:pPr>
-      <w:r>
-        <w:rPr>
-          <w:rFonts w:ascii="Calibre" w:hAnsi="Calibre" w:eastAsia="Calibre" w:cs="Calibre"/>
-          <w:color w:val="000000"/>
-          <w:sz w:val="22"/>
-          <w:szCs w:val="22"/>
-        </w:rPr>
-        <w:t xml:space="preserve">Adding </w:t>
-      </w:r>
-      <w:r>
-        <w:rPr>
-          <w:rFonts w:ascii="Calibre" w:hAnsi="Calibre" w:eastAsia="Calibre" w:cs="Calibre"/>
-          <w:b/>
-          <w:color w:val="000000"/>
-          <w:sz w:val="22"/>
-          <w:szCs w:val="22"/>
-        </w:rPr>
-        <w:t xml:space="preserve">captions</w:t>
-      </w:r>
-      <w:r>
-        <w:rPr>
-          <w:rFonts w:ascii="Calibre" w:hAnsi="Calibre" w:eastAsia="Calibre" w:cs="Calibre"/>
-          <w:color w:val="000000"/>
-          <w:sz w:val="22"/>
-          <w:szCs w:val="22"/>
-        </w:rPr>
-        <w:t xml:space="preserve"> to all videos showing the camera number and location.</w:t>
-      </w:r>
-      <w:r>
-        <w:rPr>
-          <w:rFonts w:ascii="Calibre" w:hAnsi="Calibre" w:cs="Calibre"/>
-          <w:sz w:val="22"/>
-          <w:szCs w:val="22"/>
-        </w:rPr>
-      </w:r>
-      <w:r>
-        <w:rPr>
-          <w:rFonts w:ascii="Calibre" w:hAnsi="Calibre" w:cs="Calibre"/>
-          <w:sz w:val="22"/>
-          <w:szCs w:val="22"/>
-        </w:rPr>
-      </w:r>
-    </w:p>
-    <w:p>
-      <w:pPr>
-        <w:pStyle w:val="895"/>
-        <w:numPr>
-          <w:ilvl w:val="0"/>
-          <w:numId w:val="2"/>
-        </w:numPr>
-        <w:pBdr>
-          <w:top w:val="none" w:color="000000" w:sz="4" w:space="0"/>
-          <w:left w:val="none" w:color="000000" w:sz="4" w:space="0"/>
-          <w:bottom w:val="none" w:color="000000" w:sz="4" w:space="0"/>
-          <w:right w:val="none" w:color="000000" w:sz="4" w:space="0"/>
-        </w:pBdr>
-        <w:spacing/>
-        <w:ind w:right="0"/>
+        <w:pBdr/>
+        <w:shd w:val="nil"/>
+        <w:spacing/>
+        <w:ind/>
         <w:rPr>
           <w:rFonts w:ascii="Calibre" w:hAnsi="Calibre" w:cs="Calibre"/>
           <w:sz w:val="22"/>
@@ -559,44 +480,8 @@
           <w:szCs w:val="22"/>
           <w:highlight w:val="none"/>
         </w:rPr>
-        <w:t xml:space="preserve">Add “like” count overlay on each video.</w:t>
+        <w:br w:type="page" w:clear="all"/>
       </w:r>
-      <w:r>
-        <w:rPr>
-          <w:rFonts w:ascii="Calibre" w:hAnsi="Calibre" w:cs="Calibre"/>
-          <w:sz w:val="22"/>
-          <w:szCs w:val="22"/>
-        </w:rPr>
-      </w:r>
-      <w:r>
-        <w:rPr>
-          <w:rFonts w:ascii="Calibre" w:hAnsi="Calibre" w:cs="Calibre"/>
-          <w:sz w:val="22"/>
-          <w:szCs w:val="22"/>
-        </w:rPr>
-      </w:r>
-    </w:p>
-    <w:p>
-      <w:pPr>
-        <w:pStyle w:val="895"/>
-        <w:numPr>
-          <w:ilvl w:val="0"/>
-          <w:numId w:val="2"/>
-        </w:numPr>
-        <w:pBdr>
-          <w:top w:val="none" w:color="000000" w:sz="4" w:space="0"/>
-          <w:left w:val="none" w:color="000000" w:sz="4" w:space="0"/>
-          <w:bottom w:val="none" w:color="000000" w:sz="4" w:space="0"/>
-          <w:right w:val="none" w:color="000000" w:sz="4" w:space="0"/>
-        </w:pBdr>
-        <w:spacing/>
-        <w:ind w:right="0"/>
-        <w:rPr>
-          <w:rFonts w:ascii="Calibre" w:hAnsi="Calibre" w:cs="Calibre"/>
-          <w:sz w:val="22"/>
-          <w:szCs w:val="22"/>
-        </w:rPr>
-      </w:pPr>
       <w:r>
         <w:rPr>
           <w:rFonts w:ascii="Calibre" w:hAnsi="Calibre" w:eastAsia="Calibre" w:cs="Calibre"/>
@@ -605,30 +490,42 @@
           <w:szCs w:val="22"/>
           <w:highlight w:val="none"/>
         </w:rPr>
-        <w:t xml:space="preserve">Add watermark to each video.</w:t>
+      </w:r>
+    </w:p>
+    <w:p>
+      <w:pPr>
+        <w:pStyle w:val="864"/>
+        <w:pBdr/>
+        <w:spacing/>
+        <w:ind/>
+        <w:rPr>
+          <w:rFonts w:ascii="Calibre" w:hAnsi="Calibre" w:eastAsia="Calibre" w:cs="Calibre"/>
+          <w:color w:val="000000"/>
+          <w:sz w:val="28"/>
+          <w:szCs w:val="28"/>
+        </w:rPr>
+      </w:pPr>
+      <w:r>
+        <w:rPr>
+          <w:rFonts w:ascii="Calibre" w:hAnsi="Calibre" w:eastAsia="Calibre" w:cs="Calibre"/>
+          <w:color w:val="000000"/>
+          <w:sz w:val="28"/>
+          <w:szCs w:val="28"/>
+        </w:rPr>
+        <w:t xml:space="preserve">CODE FREEZE WEDNESDAY!!!</w:t>
       </w:r>
       <w:r>
         <w:rPr>
-          <w:rFonts w:ascii="Calibre" w:hAnsi="Calibre" w:cs="Calibre"/>
-          <w:sz w:val="22"/>
-          <w:szCs w:val="22"/>
-        </w:rPr>
-      </w:r>
-      <w:r>
-        <w:rPr>
-          <w:rFonts w:ascii="Calibre" w:hAnsi="Calibre" w:cs="Calibre"/>
-          <w:sz w:val="22"/>
-          <w:szCs w:val="22"/>
+          <w:rFonts w:ascii="Calibre" w:hAnsi="Calibre" w:eastAsia="Calibre" w:cs="Calibre"/>
+          <w:color w:val="000000"/>
+          <w:sz w:val="28"/>
+          <w:szCs w:val="28"/>
+          <w:highlight w:val="none"/>
         </w:rPr>
       </w:r>
     </w:p>
     <w:p>
       <w:pPr>
-        <w:pStyle w:val="895"/>
-        <w:numPr>
-          <w:ilvl w:val="0"/>
-          <w:numId w:val="2"/>
-        </w:numPr>
         <w:pBdr>
           <w:top w:val="none" w:color="000000" w:sz="4" w:space="0"/>
           <w:left w:val="none" w:color="000000" w:sz="4" w:space="0"/>
@@ -636,13 +533,9 @@
           <w:right w:val="none" w:color="000000" w:sz="4" w:space="0"/>
         </w:pBdr>
         <w:spacing/>
-        <w:ind w:right="0"/>
+        <w:ind w:right="0" w:firstLine="0" w:left="0"/>
         <w:rPr>
-          <w:rFonts w:ascii="Calibre" w:hAnsi="Calibre" w:cs="Calibre"/>
-          <w:bCs/>
-          <w:i/>
-          <w:sz w:val="22"/>
-          <w:szCs w:val="22"/>
+          <w:highlight w:val="none"/>
         </w:rPr>
       </w:pPr>
       <w:r>
@@ -652,465 +545,2192 @@
           <w:sz w:val="22"/>
           <w:szCs w:val="22"/>
         </w:rPr>
-        <w:t xml:space="preserve">Create a </w:t>
+        <w:t xml:space="preserve">Current ideas include:</w:t>
       </w:r>
-      <w:r>
-        <w:rPr>
-          <w:rFonts w:ascii="Calibre" w:hAnsi="Calibre" w:eastAsia="Calibre" w:cs="Calibre"/>
-          <w:b/>
-          <w:color w:val="000000"/>
-          <w:sz w:val="22"/>
-          <w:szCs w:val="22"/>
-        </w:rPr>
-        <w:t xml:space="preserve">leaderboard</w:t>
-      </w:r>
-      <w:r>
-        <w:rPr>
-          <w:rFonts w:ascii="Calibre" w:hAnsi="Calibre" w:eastAsia="Calibre" w:cs="Calibre"/>
-          <w:color w:val="000000"/>
-          <w:sz w:val="22"/>
-          <w:szCs w:val="22"/>
-        </w:rPr>
-        <w:t xml:space="preserve"> for videos and user participation.  </w:t>
-      </w:r>
-      <w:r>
-        <w:rPr>
-          <w:rFonts w:ascii="Calibre" w:hAnsi="Calibre" w:eastAsia="Calibre" w:cs="Calibre"/>
-          <w:i/>
-          <w:iCs/>
-          <w:color w:val="000000"/>
-          <w:sz w:val="22"/>
-          <w:szCs w:val="22"/>
-        </w:rPr>
-        <w:t xml:space="preserve">User participation could include digital rewards and incentives to foster engagement.</w:t>
-      </w:r>
-      <w:r>
-        <w:rPr>
-          <w:rFonts w:ascii="Calibre" w:hAnsi="Calibre" w:cs="Calibre"/>
-          <w:bCs/>
-          <w:i/>
-          <w:sz w:val="22"/>
-          <w:szCs w:val="22"/>
-        </w:rPr>
-      </w:r>
-      <w:r>
-        <w:rPr>
-          <w:rFonts w:ascii="Calibre" w:hAnsi="Calibre" w:cs="Calibre"/>
-          <w:bCs/>
-          <w:i/>
-          <w:sz w:val="22"/>
-          <w:szCs w:val="22"/>
-        </w:rPr>
-      </w:r>
+      <w:r/>
+      <w:r/>
     </w:p>
+    <w:tbl>
+      <w:tblPr>
+        <w:tblStyle w:val="735"/>
+        <w:tblW w:w="0" w:type="auto"/>
+        <w:tblBorders/>
+        <w:tblLook w:val="04A0" w:firstRow="1" w:lastRow="0" w:firstColumn="1" w:lastColumn="0" w:noHBand="0" w:noVBand="1"/>
+      </w:tblPr>
+      <w:tblGrid>
+        <w:gridCol w:w="9960"/>
+        <w:gridCol w:w="1410"/>
+        <w:gridCol w:w="1470"/>
+      </w:tblGrid>
+      <w:tr>
+        <w:trPr>
+          <w:trHeight w:val="285"/>
+        </w:trPr>
+        <w:tc>
+          <w:tcPr>
+            <w:tcBorders/>
+            <w:tcW w:w="9960" w:type="dxa"/>
+            <w:vAlign w:val="center"/>
+            <w:textDirection w:val="lrTb"/>
+            <w:noWrap w:val="false"/>
+          </w:tcPr>
+          <w:p>
+            <w:pPr>
+              <w:pBdr/>
+              <w:spacing/>
+              <w:ind/>
+              <w:rPr>
+                <w:color w:val="ffffff" w:themeColor="background1"/>
+              </w:rPr>
+            </w:pPr>
+            <w:r>
+              <w:rPr>
+                <w:rFonts w:ascii="Carlito" w:hAnsi="Carlito" w:eastAsia="Carlito" w:cs="Carlito"/>
+                <w:b/>
+                <w:i w:val="0"/>
+                <w:strike w:val="0"/>
+                <w:color w:val="ffffff" w:themeColor="background1"/>
+                <w:sz w:val="22"/>
+                <w:u w:val="none"/>
+                <w:vertAlign w:val="baseline"/>
+              </w:rPr>
+              <w:t xml:space="preserve">Task</w:t>
+            </w:r>
+            <w:r>
+              <w:rPr>
+                <w:color w:val="ffffff" w:themeColor="background1"/>
+              </w:rPr>
+            </w:r>
+            <w:r>
+              <w:rPr>
+                <w:color w:val="ffffff" w:themeColor="background1"/>
+              </w:rPr>
+            </w:r>
+          </w:p>
+        </w:tc>
+        <w:tc>
+          <w:tcPr>
+            <w:tcBorders/>
+            <w:tcW w:w="1410" w:type="dxa"/>
+            <w:vAlign w:val="center"/>
+            <w:textDirection w:val="lrTb"/>
+            <w:noWrap w:val="false"/>
+          </w:tcPr>
+          <w:p>
+            <w:pPr>
+              <w:pBdr/>
+              <w:spacing/>
+              <w:ind/>
+              <w:rPr>
+                <w:color w:val="ffffff" w:themeColor="background1"/>
+              </w:rPr>
+            </w:pPr>
+            <w:r>
+              <w:rPr>
+                <w:rFonts w:ascii="Arial" w:hAnsi="Arial" w:eastAsia="Arial" w:cs="Arial"/>
+                <w:b/>
+                <w:i w:val="0"/>
+                <w:strike w:val="0"/>
+                <w:color w:val="ffffff" w:themeColor="background1"/>
+                <w:sz w:val="22"/>
+                <w:u w:val="none"/>
+                <w:vertAlign w:val="baseline"/>
+              </w:rPr>
+              <w:t xml:space="preserve">Who</w:t>
+            </w:r>
+            <w:r>
+              <w:rPr>
+                <w:color w:val="ffffff" w:themeColor="background1"/>
+              </w:rPr>
+            </w:r>
+            <w:r>
+              <w:rPr>
+                <w:color w:val="ffffff" w:themeColor="background1"/>
+              </w:rPr>
+            </w:r>
+          </w:p>
+        </w:tc>
+        <w:tc>
+          <w:tcPr>
+            <w:tcBorders/>
+            <w:tcW w:w="1470" w:type="dxa"/>
+            <w:vAlign w:val="bottom"/>
+            <w:textDirection w:val="lrTb"/>
+            <w:noWrap w:val="false"/>
+          </w:tcPr>
+          <w:p>
+            <w:pPr>
+              <w:pBdr/>
+              <w:spacing/>
+              <w:ind/>
+              <w:rPr>
+                <w:color w:val="ffffff" w:themeColor="background1"/>
+              </w:rPr>
+            </w:pPr>
+            <w:r>
+              <w:rPr>
+                <w:rFonts w:ascii="Arial" w:hAnsi="Arial" w:eastAsia="Arial" w:cs="Arial"/>
+                <w:b/>
+                <w:i w:val="0"/>
+                <w:strike w:val="0"/>
+                <w:color w:val="ffffff" w:themeColor="background1"/>
+                <w:sz w:val="22"/>
+                <w:u w:val="none"/>
+                <w:vertAlign w:val="baseline"/>
+              </w:rPr>
+              <w:t xml:space="preserve">Done</w:t>
+            </w:r>
+            <w:r>
+              <w:rPr>
+                <w:color w:val="ffffff" w:themeColor="background1"/>
+              </w:rPr>
+            </w:r>
+            <w:r>
+              <w:rPr>
+                <w:color w:val="ffffff" w:themeColor="background1"/>
+              </w:rPr>
+            </w:r>
+          </w:p>
+        </w:tc>
+      </w:tr>
+      <w:tr>
+        <w:trPr>
+          <w:trHeight w:val="630"/>
+        </w:trPr>
+        <w:tc>
+          <w:tcPr>
+            <w:tcBorders/>
+            <w:tcW w:w="9960" w:type="dxa"/>
+            <w:vAlign w:val="center"/>
+            <w:textDirection w:val="lrTb"/>
+            <w:noWrap w:val="false"/>
+          </w:tcPr>
+          <w:p>
+            <w:pPr>
+              <w:pBdr/>
+              <w:spacing/>
+              <w:ind/>
+              <w:jc w:val="left"/>
+              <w:rPr/>
+            </w:pPr>
+            <w:r>
+              <w:rPr>
+                <w:rFonts w:ascii="Carlito" w:hAnsi="Carlito" w:eastAsia="Carlito" w:cs="Carlito"/>
+                <w:b w:val="0"/>
+                <w:i w:val="0"/>
+                <w:strike w:val="0"/>
+                <w:color w:val="000000"/>
+                <w:sz w:val="22"/>
+                <w:u w:val="none"/>
+                <w:vertAlign w:val="baseline"/>
+              </w:rPr>
+              <w:t xml:space="preserve">QR Code!!</w:t>
+            </w:r>
+            <w:r/>
+            <w:r/>
+          </w:p>
+        </w:tc>
+        <w:tc>
+          <w:tcPr>
+            <w:tcBorders/>
+            <w:tcW w:w="1410" w:type="dxa"/>
+            <w:vAlign w:val="center"/>
+            <w:textDirection w:val="lrTb"/>
+            <w:noWrap w:val="false"/>
+          </w:tcPr>
+          <w:p>
+            <w:pPr>
+              <w:pBdr/>
+              <w:spacing/>
+              <w:ind/>
+              <w:rPr/>
+            </w:pPr>
+            <w:r>
+              <w:rPr>
+                <w:rFonts w:ascii="Calibre" w:hAnsi="Calibre" w:eastAsia="Calibre" w:cs="Calibre"/>
+                <w:b/>
+                <w:i w:val="0"/>
+                <w:strike w:val="0"/>
+                <w:color w:val="000000"/>
+                <w:sz w:val="22"/>
+                <w:u w:val="none"/>
+                <w:vertAlign w:val="baseline"/>
+              </w:rPr>
+              <w:t xml:space="preserve">Vathasala</w:t>
+            </w:r>
+            <w:r/>
+            <w:r/>
+          </w:p>
+        </w:tc>
+        <w:tc>
+          <w:tcPr>
+            <w:tcBorders/>
+            <w:tcW w:w="1470" w:type="dxa"/>
+            <w:vAlign w:val="bottom"/>
+            <w:textDirection w:val="lrTb"/>
+            <w:noWrap w:val="false"/>
+          </w:tcPr>
+          <w:p>
+            <w:pPr>
+              <w:pBdr/>
+              <w:spacing/>
+              <w:ind/>
+              <w:rPr/>
+            </w:pPr>
+            <w:r>
+              <w:rPr>
+                <w:rFonts w:ascii="Arial" w:hAnsi="Arial" w:eastAsia="Arial" w:cs="Arial"/>
+                <w:b w:val="0"/>
+                <w:i w:val="0"/>
+                <w:strike w:val="0"/>
+                <w:color w:val="000000"/>
+                <w:sz w:val="22"/>
+                <w:u w:val="none"/>
+                <w:vertAlign w:val="baseline"/>
+              </w:rPr>
+            </w:r>
+            <w:r/>
+            <w:r/>
+          </w:p>
+        </w:tc>
+      </w:tr>
+      <w:tr>
+        <w:trPr>
+          <w:trHeight w:val="630"/>
+        </w:trPr>
+        <w:tc>
+          <w:tcPr>
+            <w:tcBorders/>
+            <w:tcW w:w="9960" w:type="dxa"/>
+            <w:vAlign w:val="center"/>
+            <w:textDirection w:val="lrTb"/>
+            <w:noWrap w:val="false"/>
+          </w:tcPr>
+          <w:p>
+            <w:pPr>
+              <w:pBdr/>
+              <w:spacing/>
+              <w:ind/>
+              <w:jc w:val="left"/>
+              <w:rPr/>
+            </w:pPr>
+            <w:r>
+              <w:rPr>
+                <w:rFonts w:ascii="Carlito" w:hAnsi="Carlito" w:eastAsia="Carlito" w:cs="Carlito"/>
+                <w:b w:val="0"/>
+                <w:i w:val="0"/>
+                <w:strike w:val="0"/>
+                <w:color w:val="000000"/>
+                <w:sz w:val="22"/>
+                <w:u w:val="none"/>
+                <w:vertAlign w:val="baseline"/>
+              </w:rPr>
+              <w:t xml:space="preserve">Find and incorporate additional video and image sources from around Calgary, such as other City APIs.</w:t>
+            </w:r>
+            <w:r/>
+            <w:r/>
+          </w:p>
+        </w:tc>
+        <w:tc>
+          <w:tcPr>
+            <w:tcBorders/>
+            <w:tcW w:w="1410" w:type="dxa"/>
+            <w:vAlign w:val="center"/>
+            <w:textDirection w:val="lrTb"/>
+            <w:noWrap w:val="false"/>
+          </w:tcPr>
+          <w:p>
+            <w:pPr>
+              <w:pBdr/>
+              <w:spacing/>
+              <w:ind/>
+              <w:rPr/>
+            </w:pPr>
+            <w:r>
+              <w:rPr>
+                <w:rFonts w:ascii="Calibre" w:hAnsi="Calibre" w:eastAsia="Calibre" w:cs="Calibre"/>
+                <w:b/>
+                <w:i w:val="0"/>
+                <w:strike w:val="0"/>
+                <w:color w:val="000000"/>
+                <w:sz w:val="22"/>
+                <w:u w:val="none"/>
+                <w:vertAlign w:val="baseline"/>
+              </w:rPr>
+              <w:t xml:space="preserve">Tony</w:t>
+            </w:r>
+            <w:r/>
+            <w:r/>
+          </w:p>
+        </w:tc>
+        <w:tc>
+          <w:tcPr>
+            <w:tcBorders/>
+            <w:tcW w:w="1470" w:type="dxa"/>
+            <w:vAlign w:val="bottom"/>
+            <w:textDirection w:val="lrTb"/>
+            <w:noWrap w:val="false"/>
+          </w:tcPr>
+          <w:p>
+            <w:pPr>
+              <w:pBdr/>
+              <w:spacing/>
+              <w:ind/>
+              <w:rPr/>
+            </w:pPr>
+            <w:r>
+              <w:rPr>
+                <w:rFonts w:ascii="Arial" w:hAnsi="Arial" w:eastAsia="Arial" w:cs="Arial"/>
+                <w:b w:val="0"/>
+                <w:i w:val="0"/>
+                <w:strike w:val="0"/>
+                <w:color w:val="000000"/>
+                <w:sz w:val="22"/>
+                <w:u w:val="none"/>
+                <w:vertAlign w:val="baseline"/>
+              </w:rPr>
+            </w:r>
+            <w:r/>
+            <w:r/>
+          </w:p>
+        </w:tc>
+      </w:tr>
+      <w:tr>
+        <w:trPr>
+          <w:trHeight w:val="630"/>
+        </w:trPr>
+        <w:tc>
+          <w:tcPr>
+            <w:tcBorders/>
+            <w:tcW w:w="9960" w:type="dxa"/>
+            <w:vAlign w:val="center"/>
+            <w:textDirection w:val="lrTb"/>
+            <w:noWrap w:val="false"/>
+          </w:tcPr>
+          <w:p>
+            <w:pPr>
+              <w:pBdr/>
+              <w:spacing/>
+              <w:ind/>
+              <w:jc w:val="left"/>
+              <w:rPr/>
+            </w:pPr>
+            <w:r>
+              <w:rPr>
+                <w:rFonts w:ascii="Carlito" w:hAnsi="Carlito" w:eastAsia="Carlito" w:cs="Carlito"/>
+                <w:b w:val="0"/>
+                <w:i w:val="0"/>
+                <w:strike w:val="0"/>
+                <w:color w:val="000000"/>
+                <w:sz w:val="22"/>
+                <w:u w:val="none"/>
+                <w:vertAlign w:val="baseline"/>
+              </w:rPr>
+              <w:t xml:space="preserve">Improve responsiveness</w:t>
+            </w:r>
+            <w:r/>
+            <w:r/>
+          </w:p>
+        </w:tc>
+        <w:tc>
+          <w:tcPr>
+            <w:tcBorders/>
+            <w:tcW w:w="1410" w:type="dxa"/>
+            <w:vAlign w:val="center"/>
+            <w:textDirection w:val="lrTb"/>
+            <w:noWrap w:val="false"/>
+          </w:tcPr>
+          <w:p>
+            <w:pPr>
+              <w:pBdr/>
+              <w:spacing/>
+              <w:ind/>
+              <w:rPr/>
+            </w:pPr>
+            <w:r>
+              <w:rPr>
+                <w:rFonts w:ascii="Calibre" w:hAnsi="Calibre" w:eastAsia="Calibre" w:cs="Calibre"/>
+                <w:b/>
+                <w:i w:val="0"/>
+                <w:strike w:val="0"/>
+                <w:color w:val="000000"/>
+                <w:sz w:val="22"/>
+                <w:u w:val="none"/>
+                <w:vertAlign w:val="baseline"/>
+              </w:rPr>
+              <w:t xml:space="preserve">Tony</w:t>
+            </w:r>
+            <w:r/>
+            <w:r/>
+          </w:p>
+        </w:tc>
+        <w:tc>
+          <w:tcPr>
+            <w:tcBorders/>
+            <w:tcW w:w="1470" w:type="dxa"/>
+            <w:vAlign w:val="bottom"/>
+            <w:textDirection w:val="lrTb"/>
+            <w:noWrap w:val="false"/>
+          </w:tcPr>
+          <w:p>
+            <w:pPr>
+              <w:pBdr/>
+              <w:spacing/>
+              <w:ind/>
+              <w:rPr/>
+            </w:pPr>
+            <w:r>
+              <w:rPr>
+                <w:rFonts w:ascii="Arial" w:hAnsi="Arial" w:eastAsia="Arial" w:cs="Arial"/>
+                <w:b w:val="0"/>
+                <w:i w:val="0"/>
+                <w:strike w:val="0"/>
+                <w:color w:val="000000"/>
+                <w:sz w:val="22"/>
+                <w:u w:val="none"/>
+                <w:vertAlign w:val="baseline"/>
+              </w:rPr>
+            </w:r>
+            <w:r/>
+            <w:r/>
+          </w:p>
+        </w:tc>
+      </w:tr>
+      <w:tr>
+        <w:trPr>
+          <w:trHeight w:val="630"/>
+        </w:trPr>
+        <w:tc>
+          <w:tcPr>
+            <w:tcBorders/>
+            <w:tcW w:w="9960" w:type="dxa"/>
+            <w:vAlign w:val="center"/>
+            <w:textDirection w:val="lrTb"/>
+            <w:noWrap w:val="false"/>
+          </w:tcPr>
+          <w:p>
+            <w:pPr>
+              <w:pBdr/>
+              <w:spacing/>
+              <w:ind/>
+              <w:jc w:val="left"/>
+              <w:rPr/>
+            </w:pPr>
+            <w:r>
+              <w:rPr>
+                <w:rFonts w:ascii="Carlito" w:hAnsi="Carlito" w:eastAsia="Carlito" w:cs="Carlito"/>
+                <w:b w:val="0"/>
+                <w:i w:val="0"/>
+                <w:strike w:val="0"/>
+                <w:color w:val="000000"/>
+                <w:sz w:val="22"/>
+                <w:u w:val="none"/>
+                <w:vertAlign w:val="baseline"/>
+              </w:rPr>
+              <w:t xml:space="preserve">Add Render web deploy</w:t>
+            </w:r>
+            <w:r/>
+            <w:r/>
+          </w:p>
+        </w:tc>
+        <w:tc>
+          <w:tcPr>
+            <w:tcBorders/>
+            <w:tcW w:w="1410" w:type="dxa"/>
+            <w:vAlign w:val="center"/>
+            <w:textDirection w:val="lrTb"/>
+            <w:noWrap w:val="false"/>
+          </w:tcPr>
+          <w:p>
+            <w:pPr>
+              <w:pBdr/>
+              <w:spacing/>
+              <w:ind/>
+              <w:rPr/>
+            </w:pPr>
+            <w:r>
+              <w:rPr>
+                <w:rFonts w:ascii="Calibre" w:hAnsi="Calibre" w:eastAsia="Calibre" w:cs="Calibre"/>
+                <w:b/>
+                <w:i w:val="0"/>
+                <w:strike w:val="0"/>
+                <w:color w:val="000000"/>
+                <w:sz w:val="22"/>
+                <w:u w:val="none"/>
+                <w:vertAlign w:val="baseline"/>
+              </w:rPr>
+              <w:t xml:space="preserve">Tony</w:t>
+            </w:r>
+            <w:r/>
+            <w:r/>
+          </w:p>
+        </w:tc>
+        <w:tc>
+          <w:tcPr>
+            <w:tcBorders/>
+            <w:tcW w:w="1470" w:type="dxa"/>
+            <w:vAlign w:val="bottom"/>
+            <w:textDirection w:val="lrTb"/>
+            <w:noWrap w:val="false"/>
+          </w:tcPr>
+          <w:p>
+            <w:pPr>
+              <w:pBdr/>
+              <w:spacing/>
+              <w:ind/>
+              <w:rPr/>
+            </w:pPr>
+            <w:r>
+              <w:rPr>
+                <w:rFonts w:ascii="Arial" w:hAnsi="Arial" w:eastAsia="Arial" w:cs="Arial"/>
+                <w:b w:val="0"/>
+                <w:i w:val="0"/>
+                <w:strike w:val="0"/>
+                <w:color w:val="000000"/>
+                <w:sz w:val="22"/>
+                <w:u w:val="none"/>
+                <w:vertAlign w:val="baseline"/>
+              </w:rPr>
+            </w:r>
+            <w:r/>
+            <w:r/>
+          </w:p>
+        </w:tc>
+      </w:tr>
+      <w:tr>
+        <w:trPr>
+          <w:trHeight w:val="630"/>
+        </w:trPr>
+        <w:tc>
+          <w:tcPr>
+            <w:tcBorders/>
+            <w:tcW w:w="9960" w:type="dxa"/>
+            <w:vAlign w:val="center"/>
+            <w:textDirection w:val="lrTb"/>
+            <w:noWrap w:val="false"/>
+          </w:tcPr>
+          <w:p>
+            <w:pPr>
+              <w:pBdr/>
+              <w:spacing/>
+              <w:ind/>
+              <w:jc w:val="left"/>
+              <w:rPr/>
+            </w:pPr>
+            <w:r>
+              <w:rPr>
+                <w:rFonts w:ascii="Carlito" w:hAnsi="Carlito" w:eastAsia="Carlito" w:cs="Carlito"/>
+                <w:b w:val="0"/>
+                <w:i w:val="0"/>
+                <w:strike w:val="0"/>
+                <w:color w:val="000000"/>
+                <w:sz w:val="22"/>
+                <w:u w:val="none"/>
+                <w:vertAlign w:val="baseline"/>
+              </w:rPr>
+              <w:t xml:space="preserve">Improve webapp look and feel</w:t>
+            </w:r>
+            <w:r/>
+            <w:r/>
+          </w:p>
+        </w:tc>
+        <w:tc>
+          <w:tcPr>
+            <w:tcBorders/>
+            <w:tcW w:w="1410" w:type="dxa"/>
+            <w:vAlign w:val="center"/>
+            <w:textDirection w:val="lrTb"/>
+            <w:noWrap w:val="false"/>
+          </w:tcPr>
+          <w:p>
+            <w:pPr>
+              <w:pBdr/>
+              <w:spacing/>
+              <w:ind/>
+              <w:rPr/>
+            </w:pPr>
+            <w:r>
+              <w:rPr>
+                <w:rFonts w:ascii="Calibre" w:hAnsi="Calibre" w:eastAsia="Calibre" w:cs="Calibre"/>
+                <w:b/>
+                <w:i w:val="0"/>
+                <w:strike w:val="0"/>
+                <w:color w:val="000000"/>
+                <w:sz w:val="22"/>
+                <w:u w:val="none"/>
+                <w:vertAlign w:val="baseline"/>
+              </w:rPr>
+              <w:t xml:space="preserve">Robert/Mike</w:t>
+            </w:r>
+            <w:r/>
+            <w:r/>
+          </w:p>
+        </w:tc>
+        <w:tc>
+          <w:tcPr>
+            <w:tcBorders/>
+            <w:tcW w:w="1470" w:type="dxa"/>
+            <w:vAlign w:val="bottom"/>
+            <w:textDirection w:val="lrTb"/>
+            <w:noWrap w:val="false"/>
+          </w:tcPr>
+          <w:p>
+            <w:pPr>
+              <w:pBdr/>
+              <w:spacing/>
+              <w:ind/>
+              <w:rPr/>
+            </w:pPr>
+            <w:r>
+              <w:rPr>
+                <w:rFonts w:ascii="Arial" w:hAnsi="Arial" w:eastAsia="Arial" w:cs="Arial"/>
+                <w:b w:val="0"/>
+                <w:i w:val="0"/>
+                <w:strike w:val="0"/>
+                <w:color w:val="000000"/>
+                <w:sz w:val="22"/>
+                <w:u w:val="none"/>
+                <w:vertAlign w:val="baseline"/>
+              </w:rPr>
+            </w:r>
+            <w:r/>
+            <w:r/>
+          </w:p>
+        </w:tc>
+      </w:tr>
+      <w:tr>
+        <w:trPr>
+          <w:trHeight w:val="630"/>
+        </w:trPr>
+        <w:tc>
+          <w:tcPr>
+            <w:tcBorders/>
+            <w:tcW w:w="9960" w:type="dxa"/>
+            <w:vAlign w:val="center"/>
+            <w:textDirection w:val="lrTb"/>
+            <w:noWrap w:val="false"/>
+          </w:tcPr>
+          <w:p>
+            <w:pPr>
+              <w:pBdr/>
+              <w:spacing/>
+              <w:ind/>
+              <w:jc w:val="left"/>
+              <w:rPr/>
+            </w:pPr>
+            <w:r>
+              <w:rPr>
+                <w:rFonts w:ascii="Carlito" w:hAnsi="Carlito" w:eastAsia="Carlito" w:cs="Carlito"/>
+                <w:b w:val="0"/>
+                <w:i w:val="0"/>
+                <w:strike w:val="0"/>
+                <w:color w:val="000000"/>
+                <w:sz w:val="22"/>
+                <w:u w:val="none"/>
+                <w:vertAlign w:val="baseline"/>
+              </w:rPr>
+              <w:t xml:space="preserve">Fix logout</w:t>
+            </w:r>
+            <w:r/>
+            <w:r/>
+          </w:p>
+        </w:tc>
+        <w:tc>
+          <w:tcPr>
+            <w:tcBorders/>
+            <w:tcW w:w="1410" w:type="dxa"/>
+            <w:vAlign w:val="center"/>
+            <w:textDirection w:val="lrTb"/>
+            <w:noWrap w:val="false"/>
+          </w:tcPr>
+          <w:p>
+            <w:pPr>
+              <w:pBdr/>
+              <w:spacing/>
+              <w:ind/>
+              <w:rPr/>
+            </w:pPr>
+            <w:r>
+              <w:rPr>
+                <w:rFonts w:ascii="Calibre" w:hAnsi="Calibre" w:eastAsia="Calibre" w:cs="Calibre"/>
+                <w:b/>
+                <w:i w:val="0"/>
+                <w:strike w:val="0"/>
+                <w:color w:val="000000"/>
+                <w:sz w:val="22"/>
+                <w:u w:val="none"/>
+                <w:vertAlign w:val="baseline"/>
+              </w:rPr>
+              <w:t xml:space="preserve">Robert/Mike</w:t>
+            </w:r>
+            <w:r/>
+            <w:r/>
+          </w:p>
+        </w:tc>
+        <w:tc>
+          <w:tcPr>
+            <w:tcBorders/>
+            <w:tcW w:w="1470" w:type="dxa"/>
+            <w:vAlign w:val="center"/>
+            <w:textDirection w:val="lrTb"/>
+            <w:noWrap w:val="false"/>
+          </w:tcPr>
+          <w:p>
+            <w:pPr>
+              <w:pBdr/>
+              <w:spacing/>
+              <w:ind/>
+              <w:jc w:val="center"/>
+              <w:rPr/>
+            </w:pPr>
+            <w:r>
+              <w:rPr>
+                <w:rFonts w:ascii="Arial" w:hAnsi="Arial" w:eastAsia="Arial" w:cs="Arial"/>
+                <w:b w:val="0"/>
+                <w:i w:val="0"/>
+                <w:strike w:val="0"/>
+                <w:color w:val="000000"/>
+                <w:sz w:val="22"/>
+                <w:u w:val="none"/>
+                <w:vertAlign w:val="baseline"/>
+              </w:rPr>
+              <w:t xml:space="preserve">4/28/2025</w:t>
+            </w:r>
+            <w:r/>
+            <w:r/>
+          </w:p>
+        </w:tc>
+      </w:tr>
+      <w:tr>
+        <w:trPr>
+          <w:trHeight w:val="1245"/>
+        </w:trPr>
+        <w:tc>
+          <w:tcPr>
+            <w:tcBorders/>
+            <w:tcW w:w="9960" w:type="dxa"/>
+            <w:vAlign w:val="center"/>
+            <w:textDirection w:val="lrTb"/>
+            <w:noWrap w:val="false"/>
+          </w:tcPr>
+          <w:p>
+            <w:pPr>
+              <w:pBdr/>
+              <w:spacing/>
+              <w:ind/>
+              <w:jc w:val="left"/>
+              <w:rPr/>
+            </w:pPr>
+            <w:r>
+              <w:rPr>
+                <w:rFonts w:ascii="Carlito" w:hAnsi="Carlito" w:eastAsia="Carlito" w:cs="Carlito"/>
+                <w:b w:val="0"/>
+                <w:i w:val="0"/>
+                <w:strike w:val="0"/>
+                <w:color w:val="000000"/>
+                <w:sz w:val="22"/>
+                <w:u w:val="none"/>
+                <w:vertAlign w:val="baseline"/>
+              </w:rPr>
+              <w:t xml:space="preserve">Adding captions to all videos showing the camera number and location.</w:t>
+            </w:r>
+            <w:r/>
+            <w:r/>
+          </w:p>
+        </w:tc>
+        <w:tc>
+          <w:tcPr>
+            <w:tcBorders/>
+            <w:tcW w:w="1410" w:type="dxa"/>
+            <w:vAlign w:val="center"/>
+            <w:textDirection w:val="lrTb"/>
+            <w:noWrap w:val="false"/>
+          </w:tcPr>
+          <w:p>
+            <w:pPr>
+              <w:pBdr/>
+              <w:spacing/>
+              <w:ind/>
+              <w:rPr/>
+            </w:pPr>
+            <w:r>
+              <w:rPr>
+                <w:rFonts w:ascii="Calibre" w:hAnsi="Calibre" w:eastAsia="Calibre" w:cs="Calibre"/>
+                <w:b/>
+                <w:i w:val="0"/>
+                <w:strike w:val="0"/>
+                <w:color w:val="000000"/>
+                <w:sz w:val="22"/>
+                <w:u w:val="none"/>
+                <w:vertAlign w:val="baseline"/>
+              </w:rPr>
+              <w:t xml:space="preserve">Robert</w:t>
+            </w:r>
+            <w:r/>
+            <w:r/>
+          </w:p>
+        </w:tc>
+        <w:tc>
+          <w:tcPr>
+            <w:tcBorders/>
+            <w:tcW w:w="1470" w:type="dxa"/>
+            <w:vAlign w:val="bottom"/>
+            <w:textDirection w:val="lrTb"/>
+            <w:noWrap w:val="false"/>
+          </w:tcPr>
+          <w:p>
+            <w:pPr>
+              <w:pBdr/>
+              <w:spacing/>
+              <w:ind/>
+              <w:rPr/>
+            </w:pPr>
+            <w:r>
+              <w:rPr>
+                <w:rFonts w:ascii="Arial" w:hAnsi="Arial" w:eastAsia="Arial" w:cs="Arial"/>
+                <w:b w:val="0"/>
+                <w:i w:val="0"/>
+                <w:strike w:val="0"/>
+                <w:color w:val="000000"/>
+                <w:sz w:val="22"/>
+                <w:u w:val="none"/>
+                <w:vertAlign w:val="baseline"/>
+              </w:rPr>
+            </w:r>
+            <w:r/>
+            <w:r/>
+          </w:p>
+        </w:tc>
+      </w:tr>
+      <w:tr>
+        <w:trPr>
+          <w:trHeight w:val="630"/>
+        </w:trPr>
+        <w:tc>
+          <w:tcPr>
+            <w:tcBorders/>
+            <w:tcW w:w="9960" w:type="dxa"/>
+            <w:vAlign w:val="center"/>
+            <w:textDirection w:val="lrTb"/>
+            <w:noWrap w:val="false"/>
+          </w:tcPr>
+          <w:p>
+            <w:pPr>
+              <w:pBdr/>
+              <w:spacing/>
+              <w:ind/>
+              <w:jc w:val="left"/>
+              <w:rPr/>
+            </w:pPr>
+            <w:r>
+              <w:rPr>
+                <w:rFonts w:ascii="Carlito" w:hAnsi="Carlito" w:eastAsia="Carlito" w:cs="Carlito"/>
+                <w:b w:val="0"/>
+                <w:i w:val="0"/>
+                <w:strike w:val="0"/>
+                <w:color w:val="000000"/>
+                <w:sz w:val="22"/>
+                <w:u w:val="none"/>
+                <w:vertAlign w:val="baseline"/>
+              </w:rPr>
+              <w:t xml:space="preserve">Add “like” count overlay on each video.</w:t>
+            </w:r>
+            <w:r/>
+            <w:r/>
+          </w:p>
+        </w:tc>
+        <w:tc>
+          <w:tcPr>
+            <w:tcBorders/>
+            <w:tcW w:w="1410" w:type="dxa"/>
+            <w:vAlign w:val="center"/>
+            <w:textDirection w:val="lrTb"/>
+            <w:noWrap w:val="false"/>
+          </w:tcPr>
+          <w:p>
+            <w:pPr>
+              <w:pBdr/>
+              <w:spacing/>
+              <w:ind/>
+              <w:rPr/>
+            </w:pPr>
+            <w:r>
+              <w:rPr>
+                <w:rFonts w:ascii="Calibre" w:hAnsi="Calibre" w:eastAsia="Calibre" w:cs="Calibre"/>
+                <w:b/>
+                <w:i w:val="0"/>
+                <w:strike w:val="0"/>
+                <w:color w:val="000000"/>
+                <w:sz w:val="22"/>
+                <w:u w:val="none"/>
+                <w:vertAlign w:val="baseline"/>
+              </w:rPr>
+              <w:t xml:space="preserve">Robert</w:t>
+            </w:r>
+            <w:r/>
+            <w:r/>
+          </w:p>
+        </w:tc>
+        <w:tc>
+          <w:tcPr>
+            <w:tcBorders/>
+            <w:tcW w:w="1470" w:type="dxa"/>
+            <w:vAlign w:val="bottom"/>
+            <w:textDirection w:val="lrTb"/>
+            <w:noWrap w:val="false"/>
+          </w:tcPr>
+          <w:p>
+            <w:pPr>
+              <w:pBdr/>
+              <w:spacing/>
+              <w:ind/>
+              <w:rPr/>
+            </w:pPr>
+            <w:r>
+              <w:rPr>
+                <w:rFonts w:ascii="Arial" w:hAnsi="Arial" w:eastAsia="Arial" w:cs="Arial"/>
+                <w:b w:val="0"/>
+                <w:i w:val="0"/>
+                <w:strike w:val="0"/>
+                <w:color w:val="000000"/>
+                <w:sz w:val="22"/>
+                <w:u w:val="none"/>
+                <w:vertAlign w:val="baseline"/>
+              </w:rPr>
+            </w:r>
+            <w:r/>
+            <w:r/>
+          </w:p>
+        </w:tc>
+      </w:tr>
+      <w:tr>
+        <w:trPr>
+          <w:trHeight w:val="630"/>
+        </w:trPr>
+        <w:tc>
+          <w:tcPr>
+            <w:tcBorders/>
+            <w:tcW w:w="9960" w:type="dxa"/>
+            <w:vAlign w:val="center"/>
+            <w:textDirection w:val="lrTb"/>
+            <w:noWrap w:val="false"/>
+          </w:tcPr>
+          <w:p>
+            <w:pPr>
+              <w:pBdr/>
+              <w:spacing/>
+              <w:ind/>
+              <w:jc w:val="left"/>
+              <w:rPr/>
+            </w:pPr>
+            <w:r>
+              <w:rPr>
+                <w:rFonts w:ascii="Carlito" w:hAnsi="Carlito" w:eastAsia="Carlito" w:cs="Carlito"/>
+                <w:b w:val="0"/>
+                <w:i w:val="0"/>
+                <w:strike w:val="0"/>
+                <w:color w:val="000000"/>
+                <w:sz w:val="22"/>
+                <w:u w:val="none"/>
+                <w:vertAlign w:val="baseline"/>
+              </w:rPr>
+              <w:t xml:space="preserve">Add Favourites section</w:t>
+            </w:r>
+            <w:r/>
+            <w:r/>
+          </w:p>
+        </w:tc>
+        <w:tc>
+          <w:tcPr>
+            <w:tcBorders/>
+            <w:tcW w:w="1410" w:type="dxa"/>
+            <w:vAlign w:val="center"/>
+            <w:textDirection w:val="lrTb"/>
+            <w:noWrap w:val="false"/>
+          </w:tcPr>
+          <w:p>
+            <w:pPr>
+              <w:pBdr/>
+              <w:spacing/>
+              <w:ind/>
+              <w:rPr/>
+            </w:pPr>
+            <w:r>
+              <w:rPr>
+                <w:rFonts w:ascii="Calibre" w:hAnsi="Calibre" w:eastAsia="Calibre" w:cs="Calibre"/>
+                <w:b/>
+                <w:i w:val="0"/>
+                <w:strike w:val="0"/>
+                <w:color w:val="000000"/>
+                <w:sz w:val="22"/>
+                <w:u w:val="none"/>
+                <w:vertAlign w:val="baseline"/>
+              </w:rPr>
+              <w:t xml:space="preserve">Robert</w:t>
+            </w:r>
+            <w:r/>
+            <w:r/>
+          </w:p>
+        </w:tc>
+        <w:tc>
+          <w:tcPr>
+            <w:tcBorders/>
+            <w:tcW w:w="1470" w:type="dxa"/>
+            <w:vAlign w:val="bottom"/>
+            <w:textDirection w:val="lrTb"/>
+            <w:noWrap w:val="false"/>
+          </w:tcPr>
+          <w:p>
+            <w:pPr>
+              <w:pBdr/>
+              <w:spacing/>
+              <w:ind/>
+              <w:rPr/>
+            </w:pPr>
+            <w:r>
+              <w:rPr>
+                <w:rFonts w:ascii="Arial" w:hAnsi="Arial" w:eastAsia="Arial" w:cs="Arial"/>
+                <w:b w:val="0"/>
+                <w:i w:val="0"/>
+                <w:strike w:val="0"/>
+                <w:color w:val="000000"/>
+                <w:sz w:val="22"/>
+                <w:u w:val="none"/>
+                <w:vertAlign w:val="baseline"/>
+              </w:rPr>
+            </w:r>
+            <w:r/>
+            <w:r/>
+          </w:p>
+        </w:tc>
+      </w:tr>
+      <w:tr>
+        <w:trPr>
+          <w:trHeight w:val="630"/>
+        </w:trPr>
+        <w:tc>
+          <w:tcPr>
+            <w:tcBorders/>
+            <w:tcW w:w="9960" w:type="dxa"/>
+            <w:vAlign w:val="center"/>
+            <w:textDirection w:val="lrTb"/>
+            <w:noWrap w:val="false"/>
+          </w:tcPr>
+          <w:p>
+            <w:pPr>
+              <w:pBdr/>
+              <w:spacing/>
+              <w:ind/>
+              <w:jc w:val="left"/>
+              <w:rPr/>
+            </w:pPr>
+            <w:r>
+              <w:rPr>
+                <w:rFonts w:ascii="Carlito" w:hAnsi="Carlito" w:eastAsia="Carlito" w:cs="Carlito"/>
+                <w:b w:val="0"/>
+                <w:i w:val="0"/>
+                <w:strike w:val="0"/>
+                <w:color w:val="000000"/>
+                <w:sz w:val="22"/>
+                <w:u w:val="none"/>
+                <w:vertAlign w:val="baseline"/>
+              </w:rPr>
+              <w:t xml:space="preserve">Add authentication</w:t>
+            </w:r>
+            <w:r/>
+            <w:r/>
+          </w:p>
+        </w:tc>
+        <w:tc>
+          <w:tcPr>
+            <w:tcBorders/>
+            <w:tcW w:w="1410" w:type="dxa"/>
+            <w:vAlign w:val="center"/>
+            <w:textDirection w:val="lrTb"/>
+            <w:noWrap w:val="false"/>
+          </w:tcPr>
+          <w:p>
+            <w:pPr>
+              <w:pBdr/>
+              <w:spacing/>
+              <w:ind/>
+              <w:rPr/>
+            </w:pPr>
+            <w:r>
+              <w:rPr>
+                <w:rFonts w:ascii="Calibre" w:hAnsi="Calibre" w:eastAsia="Calibre" w:cs="Calibre"/>
+                <w:b/>
+                <w:i w:val="0"/>
+                <w:strike w:val="0"/>
+                <w:color w:val="000000"/>
+                <w:sz w:val="22"/>
+                <w:u w:val="none"/>
+                <w:vertAlign w:val="baseline"/>
+              </w:rPr>
+              <w:t xml:space="preserve">No</w:t>
+            </w:r>
+            <w:r/>
+            <w:r/>
+          </w:p>
+        </w:tc>
+        <w:tc>
+          <w:tcPr>
+            <w:tcBorders/>
+            <w:tcW w:w="1470" w:type="dxa"/>
+            <w:vAlign w:val="bottom"/>
+            <w:textDirection w:val="lrTb"/>
+            <w:noWrap w:val="false"/>
+          </w:tcPr>
+          <w:p>
+            <w:pPr>
+              <w:pBdr/>
+              <w:spacing/>
+              <w:ind/>
+              <w:rPr/>
+            </w:pPr>
+            <w:r>
+              <w:rPr>
+                <w:rFonts w:ascii="Arial" w:hAnsi="Arial" w:eastAsia="Arial" w:cs="Arial"/>
+                <w:b w:val="0"/>
+                <w:i w:val="0"/>
+                <w:strike w:val="0"/>
+                <w:color w:val="000000"/>
+                <w:sz w:val="22"/>
+                <w:u w:val="none"/>
+                <w:vertAlign w:val="baseline"/>
+              </w:rPr>
+            </w:r>
+            <w:r/>
+            <w:r/>
+          </w:p>
+        </w:tc>
+      </w:tr>
+      <w:tr>
+        <w:trPr>
+          <w:trHeight w:val="630"/>
+        </w:trPr>
+        <w:tc>
+          <w:tcPr>
+            <w:tcBorders/>
+            <w:tcW w:w="9960" w:type="dxa"/>
+            <w:vAlign w:val="center"/>
+            <w:textDirection w:val="lrTb"/>
+            <w:noWrap w:val="false"/>
+          </w:tcPr>
+          <w:p>
+            <w:pPr>
+              <w:pBdr/>
+              <w:spacing/>
+              <w:ind/>
+              <w:jc w:val="left"/>
+              <w:rPr/>
+            </w:pPr>
+            <w:r>
+              <w:rPr>
+                <w:rFonts w:ascii="Carlito" w:hAnsi="Carlito" w:eastAsia="Carlito" w:cs="Carlito"/>
+                <w:b w:val="0"/>
+                <w:i w:val="0"/>
+                <w:strike w:val="0"/>
+                <w:color w:val="000000"/>
+                <w:sz w:val="22"/>
+                <w:u w:val="none"/>
+                <w:vertAlign w:val="baseline"/>
+              </w:rPr>
+              <w:t xml:space="preserve">Add text</w:t>
+            </w:r>
+            <w:r/>
+            <w:r/>
+          </w:p>
+        </w:tc>
+        <w:tc>
+          <w:tcPr>
+            <w:tcBorders/>
+            <w:tcW w:w="1410" w:type="dxa"/>
+            <w:vAlign w:val="center"/>
+            <w:textDirection w:val="lrTb"/>
+            <w:noWrap w:val="false"/>
+          </w:tcPr>
+          <w:p>
+            <w:pPr>
+              <w:pBdr/>
+              <w:spacing/>
+              <w:ind/>
+              <w:rPr/>
+            </w:pPr>
+            <w:r>
+              <w:rPr>
+                <w:rFonts w:ascii="Calibre" w:hAnsi="Calibre" w:eastAsia="Calibre" w:cs="Calibre"/>
+                <w:b/>
+                <w:i w:val="0"/>
+                <w:strike w:val="0"/>
+                <w:color w:val="000000"/>
+                <w:sz w:val="22"/>
+                <w:u w:val="none"/>
+                <w:vertAlign w:val="baseline"/>
+              </w:rPr>
+              <w:t xml:space="preserve">Mike</w:t>
+            </w:r>
+            <w:r/>
+            <w:r/>
+          </w:p>
+        </w:tc>
+        <w:tc>
+          <w:tcPr>
+            <w:tcBorders/>
+            <w:tcW w:w="1470" w:type="dxa"/>
+            <w:vAlign w:val="bottom"/>
+            <w:textDirection w:val="lrTb"/>
+            <w:noWrap w:val="false"/>
+          </w:tcPr>
+          <w:p>
+            <w:pPr>
+              <w:pBdr/>
+              <w:spacing/>
+              <w:ind/>
+              <w:rPr/>
+            </w:pPr>
+            <w:r>
+              <w:rPr>
+                <w:rFonts w:ascii="Arial" w:hAnsi="Arial" w:eastAsia="Arial" w:cs="Arial"/>
+                <w:b w:val="0"/>
+                <w:i w:val="0"/>
+                <w:strike w:val="0"/>
+                <w:color w:val="000000"/>
+                <w:sz w:val="22"/>
+                <w:u w:val="none"/>
+                <w:vertAlign w:val="baseline"/>
+              </w:rPr>
+            </w:r>
+            <w:r/>
+            <w:r/>
+          </w:p>
+        </w:tc>
+      </w:tr>
+      <w:tr>
+        <w:trPr>
+          <w:trHeight w:val="630"/>
+        </w:trPr>
+        <w:tc>
+          <w:tcPr>
+            <w:tcBorders/>
+            <w:tcW w:w="9960" w:type="dxa"/>
+            <w:vAlign w:val="center"/>
+            <w:textDirection w:val="lrTb"/>
+            <w:noWrap w:val="false"/>
+          </w:tcPr>
+          <w:p>
+            <w:pPr>
+              <w:pBdr/>
+              <w:spacing/>
+              <w:ind/>
+              <w:jc w:val="left"/>
+              <w:rPr/>
+            </w:pPr>
+            <w:r>
+              <w:rPr>
+                <w:rFonts w:ascii="Carlito" w:hAnsi="Carlito" w:eastAsia="Carlito" w:cs="Carlito"/>
+                <w:b w:val="0"/>
+                <w:i w:val="0"/>
+                <w:strike w:val="0"/>
+                <w:color w:val="000000"/>
+                <w:sz w:val="22"/>
+                <w:u w:val="none"/>
+                <w:vertAlign w:val="baseline"/>
+              </w:rPr>
+              <w:t xml:space="preserve">Add back in functionality</w:t>
+            </w:r>
+            <w:r/>
+            <w:r/>
+          </w:p>
+        </w:tc>
+        <w:tc>
+          <w:tcPr>
+            <w:tcBorders/>
+            <w:tcW w:w="1410" w:type="dxa"/>
+            <w:vAlign w:val="center"/>
+            <w:textDirection w:val="lrTb"/>
+            <w:noWrap w:val="false"/>
+          </w:tcPr>
+          <w:p>
+            <w:pPr>
+              <w:pBdr/>
+              <w:spacing/>
+              <w:ind/>
+              <w:rPr/>
+            </w:pPr>
+            <w:r>
+              <w:rPr>
+                <w:rFonts w:ascii="Calibre" w:hAnsi="Calibre" w:eastAsia="Calibre" w:cs="Calibre"/>
+                <w:b/>
+                <w:i w:val="0"/>
+                <w:strike w:val="0"/>
+                <w:color w:val="000000"/>
+                <w:sz w:val="22"/>
+                <w:u w:val="none"/>
+                <w:vertAlign w:val="baseline"/>
+              </w:rPr>
+              <w:t xml:space="preserve">Mike</w:t>
+            </w:r>
+            <w:r/>
+            <w:r/>
+          </w:p>
+        </w:tc>
+        <w:tc>
+          <w:tcPr>
+            <w:tcBorders/>
+            <w:tcW w:w="1470" w:type="dxa"/>
+            <w:vAlign w:val="bottom"/>
+            <w:textDirection w:val="lrTb"/>
+            <w:noWrap w:val="false"/>
+          </w:tcPr>
+          <w:p>
+            <w:pPr>
+              <w:pBdr/>
+              <w:spacing/>
+              <w:ind/>
+              <w:rPr/>
+            </w:pPr>
+            <w:r>
+              <w:rPr>
+                <w:rFonts w:ascii="Arial" w:hAnsi="Arial" w:eastAsia="Arial" w:cs="Arial"/>
+                <w:b w:val="0"/>
+                <w:i w:val="0"/>
+                <w:strike w:val="0"/>
+                <w:color w:val="000000"/>
+                <w:sz w:val="22"/>
+                <w:u w:val="none"/>
+                <w:vertAlign w:val="baseline"/>
+              </w:rPr>
+            </w:r>
+            <w:r/>
+            <w:r/>
+          </w:p>
+        </w:tc>
+      </w:tr>
+      <w:tr>
+        <w:trPr>
+          <w:trHeight w:val="630"/>
+        </w:trPr>
+        <w:tc>
+          <w:tcPr>
+            <w:tcBorders/>
+            <w:tcW w:w="9960" w:type="dxa"/>
+            <w:vAlign w:val="center"/>
+            <w:textDirection w:val="lrTb"/>
+            <w:noWrap w:val="false"/>
+          </w:tcPr>
+          <w:p>
+            <w:pPr>
+              <w:pBdr/>
+              <w:spacing/>
+              <w:ind/>
+              <w:jc w:val="left"/>
+              <w:rPr/>
+            </w:pPr>
+            <w:r>
+              <w:rPr>
+                <w:rFonts w:ascii="Carlito" w:hAnsi="Carlito" w:eastAsia="Carlito" w:cs="Carlito"/>
+                <w:b w:val="0"/>
+                <w:i w:val="0"/>
+                <w:strike w:val="0"/>
+                <w:color w:val="000000"/>
+                <w:sz w:val="22"/>
+                <w:u w:val="none"/>
+                <w:vertAlign w:val="baseline"/>
+              </w:rPr>
+              <w:t xml:space="preserve">Add local network deploy</w:t>
+            </w:r>
+            <w:r/>
+            <w:r/>
+          </w:p>
+        </w:tc>
+        <w:tc>
+          <w:tcPr>
+            <w:tcBorders/>
+            <w:tcW w:w="1410" w:type="dxa"/>
+            <w:vAlign w:val="center"/>
+            <w:textDirection w:val="lrTb"/>
+            <w:noWrap w:val="false"/>
+          </w:tcPr>
+          <w:p>
+            <w:pPr>
+              <w:pBdr/>
+              <w:spacing/>
+              <w:ind/>
+              <w:rPr/>
+            </w:pPr>
+            <w:r>
+              <w:rPr>
+                <w:rFonts w:ascii="Calibre" w:hAnsi="Calibre" w:eastAsia="Calibre" w:cs="Calibre"/>
+                <w:b/>
+                <w:i w:val="0"/>
+                <w:strike w:val="0"/>
+                <w:color w:val="000000"/>
+                <w:sz w:val="22"/>
+                <w:u w:val="none"/>
+                <w:vertAlign w:val="baseline"/>
+              </w:rPr>
+              <w:t xml:space="preserve">Mike</w:t>
+            </w:r>
+            <w:r/>
+            <w:r/>
+          </w:p>
+        </w:tc>
+        <w:tc>
+          <w:tcPr>
+            <w:tcBorders/>
+            <w:tcW w:w="1470" w:type="dxa"/>
+            <w:vAlign w:val="center"/>
+            <w:textDirection w:val="lrTb"/>
+            <w:noWrap w:val="false"/>
+          </w:tcPr>
+          <w:p>
+            <w:pPr>
+              <w:pBdr/>
+              <w:spacing/>
+              <w:ind/>
+              <w:jc w:val="center"/>
+              <w:rPr/>
+            </w:pPr>
+            <w:r>
+              <w:rPr>
+                <w:rFonts w:ascii="Arial" w:hAnsi="Arial" w:eastAsia="Arial" w:cs="Arial"/>
+                <w:b w:val="0"/>
+                <w:i w:val="0"/>
+                <w:strike w:val="0"/>
+                <w:color w:val="000000"/>
+                <w:sz w:val="22"/>
+                <w:u w:val="none"/>
+                <w:vertAlign w:val="baseline"/>
+              </w:rPr>
+              <w:t xml:space="preserve">4/28/2025</w:t>
+            </w:r>
+            <w:r/>
+            <w:r/>
+          </w:p>
+        </w:tc>
+      </w:tr>
+      <w:tr>
+        <w:trPr>
+          <w:trHeight w:val="630"/>
+        </w:trPr>
+        <w:tc>
+          <w:tcPr>
+            <w:tcBorders/>
+            <w:tcW w:w="9960" w:type="dxa"/>
+            <w:vAlign w:val="center"/>
+            <w:textDirection w:val="lrTb"/>
+            <w:noWrap w:val="false"/>
+          </w:tcPr>
+          <w:p>
+            <w:pPr>
+              <w:pBdr/>
+              <w:spacing/>
+              <w:ind/>
+              <w:jc w:val="left"/>
+              <w:rPr/>
+            </w:pPr>
+            <w:r>
+              <w:rPr>
+                <w:rFonts w:ascii="Carlito" w:hAnsi="Carlito" w:eastAsia="Carlito" w:cs="Carlito"/>
+                <w:b w:val="0"/>
+                <w:i w:val="0"/>
+                <w:strike w:val="0"/>
+                <w:color w:val="000000"/>
+                <w:sz w:val="22"/>
+                <w:u w:val="none"/>
+                <w:vertAlign w:val="baseline"/>
+              </w:rPr>
+              <w:t xml:space="preserve">Clean up Project</w:t>
+            </w:r>
+            <w:r/>
+            <w:r/>
+          </w:p>
+        </w:tc>
+        <w:tc>
+          <w:tcPr>
+            <w:tcBorders/>
+            <w:tcW w:w="1410" w:type="dxa"/>
+            <w:vAlign w:val="center"/>
+            <w:textDirection w:val="lrTb"/>
+            <w:noWrap w:val="false"/>
+          </w:tcPr>
+          <w:p>
+            <w:pPr>
+              <w:pBdr/>
+              <w:spacing/>
+              <w:ind/>
+              <w:rPr/>
+            </w:pPr>
+            <w:r>
+              <w:rPr>
+                <w:rFonts w:ascii="Calibre" w:hAnsi="Calibre" w:eastAsia="Calibre" w:cs="Calibre"/>
+                <w:b/>
+                <w:i w:val="0"/>
+                <w:strike w:val="0"/>
+                <w:color w:val="000000"/>
+                <w:sz w:val="22"/>
+                <w:u w:val="none"/>
+                <w:vertAlign w:val="baseline"/>
+              </w:rPr>
+              <w:t xml:space="preserve">Mike</w:t>
+            </w:r>
+            <w:r/>
+            <w:r/>
+          </w:p>
+        </w:tc>
+        <w:tc>
+          <w:tcPr>
+            <w:tcBorders/>
+            <w:tcW w:w="1470" w:type="dxa"/>
+            <w:vAlign w:val="bottom"/>
+            <w:textDirection w:val="lrTb"/>
+            <w:noWrap w:val="false"/>
+          </w:tcPr>
+          <w:p>
+            <w:pPr>
+              <w:pBdr/>
+              <w:spacing/>
+              <w:ind/>
+              <w:rPr/>
+            </w:pPr>
+            <w:r>
+              <w:rPr>
+                <w:rFonts w:ascii="Arial" w:hAnsi="Arial" w:eastAsia="Arial" w:cs="Arial"/>
+                <w:b w:val="0"/>
+                <w:i w:val="0"/>
+                <w:strike w:val="0"/>
+                <w:color w:val="000000"/>
+                <w:sz w:val="22"/>
+                <w:u w:val="none"/>
+                <w:vertAlign w:val="baseline"/>
+              </w:rPr>
+            </w:r>
+            <w:r/>
+            <w:r/>
+          </w:p>
+        </w:tc>
+      </w:tr>
+      <w:tr>
+        <w:trPr>
+          <w:trHeight w:val="630"/>
+        </w:trPr>
+        <w:tc>
+          <w:tcPr>
+            <w:tcBorders/>
+            <w:tcW w:w="9960" w:type="dxa"/>
+            <w:vAlign w:val="center"/>
+            <w:textDirection w:val="lrTb"/>
+            <w:noWrap w:val="false"/>
+          </w:tcPr>
+          <w:p>
+            <w:pPr>
+              <w:pBdr/>
+              <w:spacing/>
+              <w:ind/>
+              <w:jc w:val="left"/>
+              <w:rPr/>
+            </w:pPr>
+            <w:r>
+              <w:rPr>
+                <w:rFonts w:ascii="Carlito" w:hAnsi="Carlito" w:eastAsia="Carlito" w:cs="Carlito"/>
+                <w:b w:val="0"/>
+                <w:i w:val="0"/>
+                <w:strike w:val="0"/>
+                <w:color w:val="000000"/>
+                <w:sz w:val="22"/>
+                <w:u w:val="none"/>
+                <w:vertAlign w:val="baseline"/>
+              </w:rPr>
+              <w:t xml:space="preserve">Theme music</w:t>
+            </w:r>
+            <w:r/>
+            <w:r/>
+          </w:p>
+        </w:tc>
+        <w:tc>
+          <w:tcPr>
+            <w:tcBorders/>
+            <w:tcW w:w="1410" w:type="dxa"/>
+            <w:vAlign w:val="center"/>
+            <w:textDirection w:val="lrTb"/>
+            <w:noWrap w:val="false"/>
+          </w:tcPr>
+          <w:p>
+            <w:pPr>
+              <w:pBdr/>
+              <w:spacing/>
+              <w:ind/>
+              <w:rPr/>
+            </w:pPr>
+            <w:r>
+              <w:rPr>
+                <w:rFonts w:ascii="Calibre" w:hAnsi="Calibre" w:eastAsia="Calibre" w:cs="Calibre"/>
+                <w:b/>
+                <w:i w:val="0"/>
+                <w:strike w:val="0"/>
+                <w:color w:val="000000"/>
+                <w:sz w:val="22"/>
+                <w:u w:val="none"/>
+                <w:vertAlign w:val="baseline"/>
+              </w:rPr>
+              <w:t xml:space="preserve">Mike</w:t>
+            </w:r>
+            <w:r/>
+            <w:r/>
+          </w:p>
+        </w:tc>
+        <w:tc>
+          <w:tcPr>
+            <w:tcBorders/>
+            <w:tcW w:w="1470" w:type="dxa"/>
+            <w:vAlign w:val="bottom"/>
+            <w:textDirection w:val="lrTb"/>
+            <w:noWrap w:val="false"/>
+          </w:tcPr>
+          <w:p>
+            <w:pPr>
+              <w:pBdr/>
+              <w:spacing/>
+              <w:ind/>
+              <w:rPr/>
+            </w:pPr>
+            <w:r>
+              <w:rPr>
+                <w:rFonts w:ascii="Arial" w:hAnsi="Arial" w:eastAsia="Arial" w:cs="Arial"/>
+                <w:b w:val="0"/>
+                <w:i w:val="0"/>
+                <w:strike w:val="0"/>
+                <w:color w:val="000000"/>
+                <w:sz w:val="22"/>
+                <w:u w:val="none"/>
+                <w:vertAlign w:val="baseline"/>
+              </w:rPr>
+            </w:r>
+            <w:r/>
+            <w:r/>
+          </w:p>
+        </w:tc>
+      </w:tr>
+      <w:tr>
+        <w:trPr>
+          <w:trHeight w:val="630"/>
+        </w:trPr>
+        <w:tc>
+          <w:tcPr>
+            <w:tcBorders/>
+            <w:tcW w:w="9960" w:type="dxa"/>
+            <w:vAlign w:val="center"/>
+            <w:textDirection w:val="lrTb"/>
+            <w:noWrap w:val="false"/>
+          </w:tcPr>
+          <w:p>
+            <w:pPr>
+              <w:pBdr/>
+              <w:spacing/>
+              <w:ind/>
+              <w:jc w:val="left"/>
+              <w:rPr/>
+            </w:pPr>
+            <w:r>
+              <w:rPr>
+                <w:rFonts w:ascii="Carlito" w:hAnsi="Carlito" w:eastAsia="Carlito" w:cs="Carlito"/>
+                <w:b w:val="0"/>
+                <w:i w:val="0"/>
+                <w:strike w:val="0"/>
+                <w:color w:val="000000"/>
+                <w:sz w:val="22"/>
+                <w:u w:val="none"/>
+                <w:vertAlign w:val="baseline"/>
+              </w:rPr>
+              <w:t xml:space="preserve">Create a leaderboard for videos and user participation.  User participation could include digital rewards and incentives to foster engagement. </w:t>
+            </w:r>
+            <w:r/>
+            <w:r/>
+          </w:p>
+        </w:tc>
+        <w:tc>
+          <w:tcPr>
+            <w:tcBorders/>
+            <w:tcW w:w="1410" w:type="dxa"/>
+            <w:vAlign w:val="center"/>
+            <w:textDirection w:val="lrTb"/>
+            <w:noWrap w:val="false"/>
+          </w:tcPr>
+          <w:p>
+            <w:pPr>
+              <w:pBdr/>
+              <w:spacing/>
+              <w:ind/>
+              <w:rPr/>
+            </w:pPr>
+            <w:r>
+              <w:rPr>
+                <w:rFonts w:ascii="Calibre" w:hAnsi="Calibre" w:eastAsia="Calibre" w:cs="Calibre"/>
+                <w:b/>
+                <w:i w:val="0"/>
+                <w:strike w:val="0"/>
+                <w:color w:val="000000"/>
+                <w:sz w:val="22"/>
+                <w:u w:val="none"/>
+                <w:vertAlign w:val="baseline"/>
+              </w:rPr>
+              <w:t xml:space="preserve">Iffy</w:t>
+            </w:r>
+            <w:r/>
+            <w:r/>
+          </w:p>
+        </w:tc>
+        <w:tc>
+          <w:tcPr>
+            <w:tcBorders/>
+            <w:tcW w:w="1470" w:type="dxa"/>
+            <w:vAlign w:val="bottom"/>
+            <w:textDirection w:val="lrTb"/>
+            <w:noWrap w:val="false"/>
+          </w:tcPr>
+          <w:p>
+            <w:pPr>
+              <w:pBdr/>
+              <w:spacing/>
+              <w:ind/>
+              <w:rPr/>
+            </w:pPr>
+            <w:r>
+              <w:rPr>
+                <w:rFonts w:ascii="Arial" w:hAnsi="Arial" w:eastAsia="Arial" w:cs="Arial"/>
+                <w:b w:val="0"/>
+                <w:i w:val="0"/>
+                <w:strike w:val="0"/>
+                <w:color w:val="000000"/>
+                <w:sz w:val="22"/>
+                <w:u w:val="none"/>
+                <w:vertAlign w:val="baseline"/>
+              </w:rPr>
+            </w:r>
+            <w:r/>
+            <w:r/>
+          </w:p>
+        </w:tc>
+      </w:tr>
+      <w:tr>
+        <w:trPr>
+          <w:trHeight w:val="630"/>
+        </w:trPr>
+        <w:tc>
+          <w:tcPr>
+            <w:tcBorders/>
+            <w:tcW w:w="9960" w:type="dxa"/>
+            <w:vAlign w:val="center"/>
+            <w:textDirection w:val="lrTb"/>
+            <w:noWrap w:val="false"/>
+          </w:tcPr>
+          <w:p>
+            <w:pPr>
+              <w:pBdr/>
+              <w:spacing/>
+              <w:ind/>
+              <w:jc w:val="left"/>
+              <w:rPr/>
+            </w:pPr>
+            <w:r>
+              <w:rPr>
+                <w:rFonts w:ascii="Carlito" w:hAnsi="Carlito" w:eastAsia="Carlito" w:cs="Carlito"/>
+                <w:b w:val="0"/>
+                <w:i w:val="0"/>
+                <w:strike w:val="0"/>
+                <w:color w:val="000000"/>
+                <w:sz w:val="22"/>
+                <w:u w:val="none"/>
+                <w:vertAlign w:val="baseline"/>
+              </w:rPr>
+              <w:t xml:space="preserve">Add watermark to each video.</w:t>
+            </w:r>
+            <w:r/>
+            <w:r/>
+          </w:p>
+        </w:tc>
+        <w:tc>
+          <w:tcPr>
+            <w:tcBorders/>
+            <w:tcW w:w="1410" w:type="dxa"/>
+            <w:vAlign w:val="center"/>
+            <w:textDirection w:val="lrTb"/>
+            <w:noWrap w:val="false"/>
+          </w:tcPr>
+          <w:p>
+            <w:pPr>
+              <w:pBdr/>
+              <w:spacing/>
+              <w:ind/>
+              <w:rPr/>
+            </w:pPr>
+            <w:r>
+              <w:rPr>
+                <w:rFonts w:ascii="Calibre" w:hAnsi="Calibre" w:eastAsia="Calibre" w:cs="Calibre"/>
+                <w:b/>
+                <w:i w:val="0"/>
+                <w:strike w:val="0"/>
+                <w:color w:val="000000"/>
+                <w:sz w:val="22"/>
+                <w:u w:val="none"/>
+                <w:vertAlign w:val="baseline"/>
+              </w:rPr>
+              <w:t xml:space="preserve">Iffy</w:t>
+            </w:r>
+            <w:r/>
+            <w:r/>
+          </w:p>
+        </w:tc>
+        <w:tc>
+          <w:tcPr>
+            <w:tcBorders/>
+            <w:tcW w:w="1470" w:type="dxa"/>
+            <w:vAlign w:val="bottom"/>
+            <w:textDirection w:val="lrTb"/>
+            <w:noWrap w:val="false"/>
+          </w:tcPr>
+          <w:p>
+            <w:pPr>
+              <w:pBdr/>
+              <w:spacing/>
+              <w:ind/>
+              <w:rPr/>
+            </w:pPr>
+            <w:r>
+              <w:rPr>
+                <w:rFonts w:ascii="Arial" w:hAnsi="Arial" w:eastAsia="Arial" w:cs="Arial"/>
+                <w:b w:val="0"/>
+                <w:i w:val="0"/>
+                <w:strike w:val="0"/>
+                <w:color w:val="000000"/>
+                <w:sz w:val="22"/>
+                <w:u w:val="none"/>
+                <w:vertAlign w:val="baseline"/>
+              </w:rPr>
+            </w:r>
+            <w:r/>
+            <w:r/>
+          </w:p>
+        </w:tc>
+      </w:tr>
+      <w:tr>
+        <w:trPr>
+          <w:trHeight w:val="630"/>
+        </w:trPr>
+        <w:tc>
+          <w:tcPr>
+            <w:tcBorders/>
+            <w:tcW w:w="9960" w:type="dxa"/>
+            <w:vAlign w:val="center"/>
+            <w:textDirection w:val="lrTb"/>
+            <w:noWrap w:val="false"/>
+          </w:tcPr>
+          <w:p>
+            <w:pPr>
+              <w:pBdr/>
+              <w:spacing/>
+              <w:ind/>
+              <w:jc w:val="left"/>
+              <w:rPr/>
+            </w:pPr>
+            <w:r>
+              <w:rPr>
+                <w:rFonts w:ascii="Carlito" w:hAnsi="Carlito" w:eastAsia="Carlito" w:cs="Carlito"/>
+                <w:b w:val="0"/>
+                <w:i w:val="0"/>
+                <w:strike w:val="0"/>
+                <w:color w:val="000000"/>
+                <w:sz w:val="22"/>
+                <w:u w:val="none"/>
+                <w:vertAlign w:val="baseline"/>
+              </w:rPr>
+              <w:t xml:space="preserve">Enable users to upload personal videos. </w:t>
+            </w:r>
+            <w:r/>
+            <w:r/>
+          </w:p>
+        </w:tc>
+        <w:tc>
+          <w:tcPr>
+            <w:tcBorders/>
+            <w:tcW w:w="1410" w:type="dxa"/>
+            <w:vAlign w:val="center"/>
+            <w:textDirection w:val="lrTb"/>
+            <w:noWrap w:val="false"/>
+          </w:tcPr>
+          <w:p>
+            <w:pPr>
+              <w:pBdr/>
+              <w:spacing/>
+              <w:ind/>
+              <w:rPr/>
+            </w:pPr>
+            <w:r>
+              <w:rPr>
+                <w:rFonts w:ascii="Calibre" w:hAnsi="Calibre" w:eastAsia="Calibre" w:cs="Calibre"/>
+                <w:b/>
+                <w:i w:val="0"/>
+                <w:strike w:val="0"/>
+                <w:color w:val="000000"/>
+                <w:sz w:val="22"/>
+                <w:u w:val="none"/>
+                <w:vertAlign w:val="baseline"/>
+              </w:rPr>
+              <w:t xml:space="preserve">Concept</w:t>
+            </w:r>
+            <w:r/>
+            <w:r/>
+          </w:p>
+        </w:tc>
+        <w:tc>
+          <w:tcPr>
+            <w:tcBorders/>
+            <w:tcW w:w="1470" w:type="dxa"/>
+            <w:vAlign w:val="bottom"/>
+            <w:textDirection w:val="lrTb"/>
+            <w:noWrap w:val="false"/>
+          </w:tcPr>
+          <w:p>
+            <w:pPr>
+              <w:pBdr/>
+              <w:spacing/>
+              <w:ind/>
+              <w:rPr/>
+            </w:pPr>
+            <w:r>
+              <w:rPr>
+                <w:rFonts w:ascii="Arial" w:hAnsi="Arial" w:eastAsia="Arial" w:cs="Arial"/>
+                <w:b w:val="0"/>
+                <w:i w:val="0"/>
+                <w:strike w:val="0"/>
+                <w:color w:val="000000"/>
+                <w:sz w:val="22"/>
+                <w:u w:val="none"/>
+                <w:vertAlign w:val="baseline"/>
+              </w:rPr>
+            </w:r>
+            <w:r/>
+            <w:r/>
+          </w:p>
+        </w:tc>
+      </w:tr>
+      <w:tr>
+        <w:trPr>
+          <w:trHeight w:val="1260"/>
+        </w:trPr>
+        <w:tc>
+          <w:tcPr>
+            <w:tcBorders/>
+            <w:tcW w:w="9960" w:type="dxa"/>
+            <w:vAlign w:val="center"/>
+            <w:textDirection w:val="lrTb"/>
+            <w:noWrap w:val="false"/>
+          </w:tcPr>
+          <w:p>
+            <w:pPr>
+              <w:pBdr/>
+              <w:spacing/>
+              <w:ind/>
+              <w:jc w:val="left"/>
+              <w:rPr/>
+            </w:pPr>
+            <w:r>
+              <w:rPr>
+                <w:rFonts w:ascii="Carlito" w:hAnsi="Carlito" w:eastAsia="Carlito" w:cs="Carlito"/>
+                <w:b w:val="0"/>
+                <w:i w:val="0"/>
+                <w:strike w:val="0"/>
+                <w:color w:val="000000"/>
+                <w:sz w:val="22"/>
+                <w:u w:val="none"/>
+                <w:vertAlign w:val="baseline"/>
+              </w:rPr>
+              <w:t xml:space="preserve">Build interval-based image harvesting and video production logic based on popularity or specific events (e.g., Stampede, major weather events).  (This idea was encouraged by feedback during our presentation. The harvesting and production code is modular, so it's simple to add — but even just mentioning it as future potential could serve as an attractive "shiny lure" during our pitch, and is a better strategy.)</w:t>
+            </w:r>
+            <w:r/>
+            <w:r/>
+          </w:p>
+        </w:tc>
+        <w:tc>
+          <w:tcPr>
+            <w:tcBorders/>
+            <w:tcW w:w="1410" w:type="dxa"/>
+            <w:vAlign w:val="center"/>
+            <w:textDirection w:val="lrTb"/>
+            <w:noWrap w:val="false"/>
+          </w:tcPr>
+          <w:p>
+            <w:pPr>
+              <w:pBdr/>
+              <w:spacing/>
+              <w:ind/>
+              <w:rPr/>
+            </w:pPr>
+            <w:r>
+              <w:rPr>
+                <w:rFonts w:ascii="Calibre" w:hAnsi="Calibre" w:eastAsia="Calibre" w:cs="Calibre"/>
+                <w:b/>
+                <w:i w:val="0"/>
+                <w:strike w:val="0"/>
+                <w:color w:val="000000"/>
+                <w:sz w:val="22"/>
+                <w:u w:val="none"/>
+                <w:vertAlign w:val="baseline"/>
+              </w:rPr>
+              <w:t xml:space="preserve">Concept</w:t>
+            </w:r>
+            <w:r/>
+            <w:r/>
+          </w:p>
+        </w:tc>
+        <w:tc>
+          <w:tcPr>
+            <w:tcBorders/>
+            <w:tcW w:w="1470" w:type="dxa"/>
+            <w:vAlign w:val="bottom"/>
+            <w:textDirection w:val="lrTb"/>
+            <w:noWrap w:val="false"/>
+          </w:tcPr>
+          <w:p>
+            <w:pPr>
+              <w:pBdr/>
+              <w:spacing/>
+              <w:ind/>
+              <w:rPr/>
+            </w:pPr>
+            <w:r>
+              <w:rPr>
+                <w:rFonts w:ascii="Arial" w:hAnsi="Arial" w:eastAsia="Arial" w:cs="Arial"/>
+                <w:b w:val="0"/>
+                <w:i w:val="0"/>
+                <w:strike w:val="0"/>
+                <w:color w:val="000000"/>
+                <w:sz w:val="22"/>
+                <w:u w:val="none"/>
+                <w:vertAlign w:val="baseline"/>
+              </w:rPr>
+            </w:r>
+            <w:r/>
+            <w:r/>
+          </w:p>
+        </w:tc>
+      </w:tr>
+      <w:tr>
+        <w:trPr>
+          <w:trHeight w:val="630"/>
+        </w:trPr>
+        <w:tc>
+          <w:tcPr>
+            <w:tcBorders/>
+            <w:tcW w:w="9960" w:type="dxa"/>
+            <w:vAlign w:val="center"/>
+            <w:textDirection w:val="lrTb"/>
+            <w:noWrap w:val="false"/>
+          </w:tcPr>
+          <w:p>
+            <w:pPr>
+              <w:pBdr/>
+              <w:spacing/>
+              <w:ind/>
+              <w:jc w:val="left"/>
+              <w:rPr/>
+            </w:pPr>
+            <w:r>
+              <w:rPr>
+                <w:rFonts w:ascii="Carlito" w:hAnsi="Carlito" w:eastAsia="Carlito" w:cs="Carlito"/>
+                <w:b w:val="0"/>
+                <w:i w:val="0"/>
+                <w:strike w:val="0"/>
+                <w:color w:val="000000"/>
+                <w:sz w:val="22"/>
+                <w:u w:val="none"/>
+                <w:vertAlign w:val="baseline"/>
+              </w:rPr>
+              <w:t xml:space="preserve">REVIEW AND IMPROVE PRESENTATION</w:t>
+            </w:r>
+            <w:r/>
+            <w:r/>
+          </w:p>
+        </w:tc>
+        <w:tc>
+          <w:tcPr>
+            <w:tcBorders/>
+            <w:tcW w:w="1410" w:type="dxa"/>
+            <w:vAlign w:val="center"/>
+            <w:textDirection w:val="lrTb"/>
+            <w:noWrap w:val="false"/>
+          </w:tcPr>
+          <w:p>
+            <w:pPr>
+              <w:pBdr/>
+              <w:spacing/>
+              <w:ind/>
+              <w:rPr/>
+            </w:pPr>
+            <w:r>
+              <w:rPr>
+                <w:rFonts w:ascii="Calibre" w:hAnsi="Calibre" w:eastAsia="Calibre" w:cs="Calibre"/>
+                <w:b/>
+                <w:i w:val="0"/>
+                <w:strike w:val="0"/>
+                <w:color w:val="000000"/>
+                <w:sz w:val="22"/>
+                <w:u w:val="none"/>
+                <w:vertAlign w:val="baseline"/>
+              </w:rPr>
+              <w:t xml:space="preserve">all</w:t>
+            </w:r>
+            <w:r/>
+            <w:r/>
+          </w:p>
+        </w:tc>
+        <w:tc>
+          <w:tcPr>
+            <w:tcBorders/>
+            <w:tcW w:w="1470" w:type="dxa"/>
+            <w:vAlign w:val="bottom"/>
+            <w:textDirection w:val="lrTb"/>
+            <w:noWrap w:val="false"/>
+          </w:tcPr>
+          <w:p>
+            <w:pPr>
+              <w:pBdr/>
+              <w:spacing/>
+              <w:ind/>
+              <w:rPr/>
+            </w:pPr>
+            <w:r>
+              <w:rPr>
+                <w:rFonts w:ascii="Arial" w:hAnsi="Arial" w:eastAsia="Arial" w:cs="Arial"/>
+                <w:b w:val="0"/>
+                <w:i w:val="0"/>
+                <w:strike w:val="0"/>
+                <w:color w:val="000000"/>
+                <w:sz w:val="22"/>
+                <w:u w:val="none"/>
+                <w:vertAlign w:val="baseline"/>
+              </w:rPr>
+            </w:r>
+            <w:r/>
+            <w:r/>
+          </w:p>
+        </w:tc>
+      </w:tr>
+    </w:tbl>
     <w:p>
       <w:pPr>
-        <w:pStyle w:val="895"/>
-        <w:numPr>
-          <w:ilvl w:val="0"/>
-          <w:numId w:val="2"/>
-        </w:numPr>
         <w:pBdr>
           <w:top w:val="none" w:color="000000" w:sz="4" w:space="0"/>
           <w:left w:val="none" w:color="000000" w:sz="4" w:space="0"/>
           <w:bottom w:val="none" w:color="000000" w:sz="4" w:space="0"/>
           <w:right w:val="none" w:color="000000" w:sz="4" w:space="0"/>
         </w:pBdr>
-        <w:spacing/>
-        <w:ind w:right="0"/>
-        <w:rPr>
-          <w:rFonts w:ascii="Calibre" w:hAnsi="Calibre" w:cs="Calibre"/>
-          <w:sz w:val="22"/>
-          <w:szCs w:val="22"/>
-        </w:rPr>
-      </w:pPr>
-      <w:r>
-        <w:rPr>
-          <w:rFonts w:ascii="Calibre" w:hAnsi="Calibre" w:eastAsia="Calibre" w:cs="Calibre"/>
-          <w:color w:val="000000"/>
-          <w:sz w:val="22"/>
-          <w:szCs w:val="22"/>
-        </w:rPr>
-        <w:t xml:space="preserve">Enable users to upload personal videos.</w:t>
-      </w:r>
-      <w:r>
-        <w:rPr>
-          <w:rFonts w:ascii="Calibre" w:hAnsi="Calibre" w:cs="Calibre"/>
-          <w:sz w:val="22"/>
-          <w:szCs w:val="22"/>
-        </w:rPr>
-      </w:r>
-      <w:r>
-        <w:rPr>
-          <w:rFonts w:ascii="Calibre" w:hAnsi="Calibre" w:cs="Calibre"/>
-          <w:sz w:val="22"/>
-          <w:szCs w:val="22"/>
-        </w:rPr>
-      </w:r>
-    </w:p>
-    <w:p>
-      <w:pPr>
-        <w:pStyle w:val="895"/>
-        <w:numPr>
-          <w:ilvl w:val="0"/>
-          <w:numId w:val="2"/>
-        </w:numPr>
-        <w:pBdr>
-          <w:top w:val="none" w:color="000000" w:sz="4" w:space="0"/>
-          <w:left w:val="none" w:color="000000" w:sz="4" w:space="0"/>
-          <w:bottom w:val="none" w:color="000000" w:sz="4" w:space="0"/>
-          <w:right w:val="none" w:color="000000" w:sz="4" w:space="0"/>
-        </w:pBdr>
-        <w:spacing/>
-        <w:ind w:right="0"/>
-        <w:rPr>
-          <w:rFonts w:ascii="Calibre" w:hAnsi="Calibre" w:cs="Calibre"/>
-          <w:sz w:val="22"/>
-          <w:szCs w:val="22"/>
-        </w:rPr>
-      </w:pPr>
-      <w:r>
-        <w:rPr>
-          <w:rFonts w:ascii="Calibre" w:hAnsi="Calibre" w:eastAsia="Calibre" w:cs="Calibre"/>
-          <w:color w:val="000000"/>
-          <w:sz w:val="22"/>
-          <w:szCs w:val="22"/>
-        </w:rPr>
-        <w:t xml:space="preserve">Find and incorporate additional video and image sources from around Calgary, such as other City APIs.</w:t>
-      </w:r>
-      <w:r>
-        <w:rPr>
-          <w:rFonts w:ascii="Calibre" w:hAnsi="Calibre" w:cs="Calibre"/>
-          <w:sz w:val="22"/>
-          <w:szCs w:val="22"/>
-        </w:rPr>
-      </w:r>
-      <w:r>
-        <w:rPr>
-          <w:rFonts w:ascii="Calibre" w:hAnsi="Calibre" w:cs="Calibre"/>
-          <w:sz w:val="22"/>
-          <w:szCs w:val="22"/>
-        </w:rPr>
-      </w:r>
-    </w:p>
-    <w:p>
-      <w:pPr>
-        <w:pStyle w:val="895"/>
-        <w:numPr>
-          <w:ilvl w:val="0"/>
-          <w:numId w:val="2"/>
-        </w:numPr>
-        <w:pBdr>
-          <w:top w:val="none" w:color="000000" w:sz="4" w:space="0"/>
-          <w:left w:val="none" w:color="000000" w:sz="4" w:space="0"/>
-          <w:bottom w:val="none" w:color="000000" w:sz="4" w:space="0"/>
-          <w:right w:val="none" w:color="000000" w:sz="4" w:space="0"/>
-        </w:pBdr>
-        <w:spacing/>
-        <w:ind w:right="0"/>
-        <w:rPr>
-          <w:rFonts w:ascii="Calibre" w:hAnsi="Calibre" w:cs="Calibre"/>
-          <w:sz w:val="22"/>
-          <w:szCs w:val="22"/>
-        </w:rPr>
-      </w:pPr>
-      <w:r>
-        <w:rPr>
-          <w:rFonts w:ascii="Calibre" w:hAnsi="Calibre" w:eastAsia="Calibre" w:cs="Calibre"/>
-          <w:color w:val="000000"/>
-          <w:sz w:val="22"/>
-          <w:szCs w:val="22"/>
-        </w:rPr>
-        <w:t xml:space="preserve">Build interval-based image harvesting and video production logic based on popularity or specific events (e.g., Stampede, major weather events).  (</w:t>
-      </w:r>
-      <w:r>
-        <w:rPr>
-          <w:rFonts w:ascii="Calibre" w:hAnsi="Calibre" w:eastAsia="Calibre" w:cs="Calibre"/>
-          <w:i/>
-          <w:color w:val="000000"/>
-          <w:sz w:val="22"/>
-          <w:szCs w:val="22"/>
-        </w:rPr>
-        <w:t xml:space="preserve">This idea </w:t>
-      </w:r>
-      <w:r>
-        <w:rPr>
-          <w:rFonts w:ascii="Calibre" w:hAnsi="Calibre" w:eastAsia="Calibre" w:cs="Calibre"/>
-          <w:i/>
-          <w:color w:val="000000"/>
-          <w:sz w:val="22"/>
-          <w:szCs w:val="22"/>
-        </w:rPr>
-        <w:t xml:space="preserve">was encouraged by feedback during our presentation. The harvesting and production code is modular, so it's simple to add — but even just mentioning it as future potential could serve as an attractive "shiny lure" during our pitch, and is a better strategy.</w:t>
-      </w:r>
-      <w:r>
-        <w:rPr>
-          <w:rFonts w:ascii="Calibre" w:hAnsi="Calibre" w:eastAsia="Calibre" w:cs="Calibre"/>
-          <w:color w:val="000000"/>
-          <w:sz w:val="22"/>
-          <w:szCs w:val="22"/>
-        </w:rPr>
-        <w:t xml:space="preserve">)</w:t>
-      </w:r>
-      <w:r>
-        <w:rPr>
-          <w:rFonts w:ascii="Calibre" w:hAnsi="Calibre" w:cs="Calibre"/>
-          <w:sz w:val="22"/>
-          <w:szCs w:val="22"/>
-        </w:rPr>
-      </w:r>
-      <w:r>
-        <w:rPr>
-          <w:rFonts w:ascii="Calibre" w:hAnsi="Calibre" w:cs="Calibre"/>
-          <w:sz w:val="22"/>
-          <w:szCs w:val="22"/>
-        </w:rPr>
-      </w:r>
-    </w:p>
-    <w:p>
-      <w:pPr>
-        <w:pStyle w:val="895"/>
-        <w:numPr>
-          <w:ilvl w:val="0"/>
-          <w:numId w:val="2"/>
-        </w:numPr>
-        <w:pBdr>
-          <w:top w:val="none" w:color="000000" w:sz="4" w:space="0"/>
-          <w:left w:val="none" w:color="000000" w:sz="4" w:space="0"/>
-          <w:bottom w:val="none" w:color="000000" w:sz="4" w:space="0"/>
-          <w:right w:val="none" w:color="000000" w:sz="4" w:space="0"/>
-        </w:pBdr>
-        <w:spacing/>
-        <w:ind w:right="0"/>
-        <w:rPr>
-          <w:rFonts w:ascii="Calibre" w:hAnsi="Calibre" w:cs="Calibre"/>
-          <w:sz w:val="22"/>
-          <w:szCs w:val="22"/>
-        </w:rPr>
-      </w:pPr>
-      <w:r>
-        <w:rPr>
-          <w:rFonts w:ascii="Calibre" w:hAnsi="Calibre" w:cs="Calibre"/>
-          <w:sz w:val="22"/>
-          <w:szCs w:val="22"/>
-          <w:highlight w:val="none"/>
-        </w:rPr>
-        <w:t xml:space="preserve">Add Favourites section</w:t>
-      </w:r>
-      <w:r>
-        <w:rPr>
-          <w:rFonts w:ascii="Calibre" w:hAnsi="Calibre" w:cs="Calibre"/>
-          <w:sz w:val="22"/>
-          <w:szCs w:val="22"/>
-          <w:highlight w:val="none"/>
-        </w:rPr>
-      </w:r>
-    </w:p>
-    <w:p>
-      <w:pPr>
-        <w:pStyle w:val="895"/>
-        <w:numPr>
-          <w:ilvl w:val="0"/>
-          <w:numId w:val="2"/>
-        </w:numPr>
-        <w:pBdr>
-          <w:top w:val="none" w:color="000000" w:sz="4" w:space="0"/>
-          <w:left w:val="none" w:color="000000" w:sz="4" w:space="0"/>
-          <w:bottom w:val="none" w:color="000000" w:sz="4" w:space="0"/>
-          <w:right w:val="none" w:color="000000" w:sz="4" w:space="0"/>
-        </w:pBdr>
-        <w:spacing/>
-        <w:ind w:right="0"/>
-        <w:rPr>
-          <w:rFonts w:ascii="Calibre" w:hAnsi="Calibre" w:cs="Calibre"/>
-          <w:sz w:val="22"/>
-          <w:szCs w:val="22"/>
-        </w:rPr>
-      </w:pPr>
-      <w:r>
-        <w:rPr>
-          <w:rFonts w:ascii="Calibre" w:hAnsi="Calibre" w:cs="Calibre"/>
-          <w:sz w:val="22"/>
-          <w:szCs w:val="22"/>
-          <w:highlight w:val="none"/>
-        </w:rPr>
-        <w:t xml:space="preserve">Add text</w:t>
-      </w:r>
-      <w:r>
-        <w:rPr>
-          <w:rFonts w:ascii="Calibre" w:hAnsi="Calibre" w:cs="Calibre"/>
-          <w:sz w:val="22"/>
-          <w:szCs w:val="22"/>
-          <w:highlight w:val="none"/>
-        </w:rPr>
-      </w:r>
-    </w:p>
-    <w:p>
-      <w:pPr>
-        <w:pStyle w:val="895"/>
-        <w:numPr>
-          <w:ilvl w:val="0"/>
-          <w:numId w:val="2"/>
-        </w:numPr>
-        <w:pBdr>
-          <w:top w:val="none" w:color="000000" w:sz="4" w:space="0"/>
-          <w:left w:val="none" w:color="000000" w:sz="4" w:space="0"/>
-          <w:bottom w:val="none" w:color="000000" w:sz="4" w:space="0"/>
-          <w:right w:val="none" w:color="000000" w:sz="4" w:space="0"/>
-        </w:pBdr>
-        <w:spacing/>
-        <w:ind w:right="0"/>
-        <w:rPr>
-          <w:rFonts w:ascii="Calibre" w:hAnsi="Calibre" w:cs="Calibre"/>
-          <w:sz w:val="22"/>
-          <w:szCs w:val="22"/>
-        </w:rPr>
-      </w:pPr>
-      <w:r>
-        <w:rPr>
-          <w:rFonts w:ascii="Calibre" w:hAnsi="Calibre" w:cs="Calibre"/>
-          <w:sz w:val="22"/>
-          <w:szCs w:val="22"/>
-          <w:highlight w:val="none"/>
-        </w:rPr>
-        <w:t xml:space="preserve">Add back in functionality</w:t>
-      </w:r>
-      <w:r>
-        <w:rPr>
-          <w:rFonts w:ascii="Calibre" w:hAnsi="Calibre" w:cs="Calibre"/>
-          <w:sz w:val="22"/>
-          <w:szCs w:val="22"/>
-          <w:highlight w:val="none"/>
-        </w:rPr>
-      </w:r>
-    </w:p>
-    <w:p>
-      <w:pPr>
-        <w:pStyle w:val="895"/>
-        <w:numPr>
-          <w:ilvl w:val="0"/>
-          <w:numId w:val="2"/>
-        </w:numPr>
-        <w:pBdr>
-          <w:top w:val="none" w:color="000000" w:sz="4" w:space="0"/>
-          <w:left w:val="none" w:color="000000" w:sz="4" w:space="0"/>
-          <w:bottom w:val="none" w:color="000000" w:sz="4" w:space="0"/>
-          <w:right w:val="none" w:color="000000" w:sz="4" w:space="0"/>
-        </w:pBdr>
-        <w:spacing/>
-        <w:ind w:right="0"/>
-        <w:rPr>
-          <w:rFonts w:ascii="Calibre" w:hAnsi="Calibre" w:cs="Calibre"/>
-          <w:sz w:val="22"/>
-          <w:szCs w:val="22"/>
-        </w:rPr>
-      </w:pPr>
-      <w:r>
-        <w:rPr>
-          <w:rFonts w:ascii="Calibre" w:hAnsi="Calibre" w:cs="Calibre"/>
-          <w:sz w:val="22"/>
-          <w:szCs w:val="22"/>
-          <w:highlight w:val="none"/>
-        </w:rPr>
-        <w:t xml:space="preserve">Improve responsiveness</w:t>
-      </w:r>
-      <w:r>
-        <w:rPr>
-          <w:rFonts w:ascii="Calibre" w:hAnsi="Calibre" w:cs="Calibre"/>
-          <w:sz w:val="22"/>
-          <w:szCs w:val="22"/>
-          <w:highlight w:val="none"/>
-        </w:rPr>
-      </w:r>
-    </w:p>
-    <w:p>
-      <w:pPr>
-        <w:pStyle w:val="895"/>
-        <w:numPr>
-          <w:ilvl w:val="0"/>
-          <w:numId w:val="2"/>
-        </w:numPr>
-        <w:pBdr>
-          <w:top w:val="none" w:color="000000" w:sz="4" w:space="0"/>
-          <w:left w:val="none" w:color="000000" w:sz="4" w:space="0"/>
-          <w:bottom w:val="none" w:color="000000" w:sz="4" w:space="0"/>
-          <w:right w:val="none" w:color="000000" w:sz="4" w:space="0"/>
-        </w:pBdr>
-        <w:spacing/>
-        <w:ind w:right="0"/>
-        <w:rPr>
-          <w:rFonts w:ascii="Calibre" w:hAnsi="Calibre" w:cs="Calibre"/>
-          <w:sz w:val="22"/>
-          <w:szCs w:val="22"/>
-        </w:rPr>
-      </w:pPr>
-      <w:r>
-        <w:rPr>
-          <w:rFonts w:ascii="Calibre" w:hAnsi="Calibre" w:cs="Calibre"/>
-          <w:sz w:val="22"/>
-          <w:szCs w:val="22"/>
-          <w:highlight w:val="none"/>
-        </w:rPr>
-        <w:t xml:space="preserve">QR Code!!</w:t>
-      </w:r>
-      <w:r>
-        <w:rPr>
-          <w:rFonts w:ascii="Calibre" w:hAnsi="Calibre" w:cs="Calibre"/>
-          <w:sz w:val="22"/>
-          <w:szCs w:val="22"/>
-          <w:highlight w:val="none"/>
-        </w:rPr>
-      </w:r>
-    </w:p>
-    <w:p>
-      <w:pPr>
-        <w:pStyle w:val="895"/>
-        <w:numPr>
-          <w:ilvl w:val="0"/>
-          <w:numId w:val="2"/>
-        </w:numPr>
-        <w:pBdr>
-          <w:top w:val="none" w:color="000000" w:sz="4" w:space="0"/>
-          <w:left w:val="none" w:color="000000" w:sz="4" w:space="0"/>
-          <w:bottom w:val="none" w:color="000000" w:sz="4" w:space="0"/>
-          <w:right w:val="none" w:color="000000" w:sz="4" w:space="0"/>
-        </w:pBdr>
-        <w:spacing/>
-        <w:ind w:right="0"/>
-        <w:rPr>
-          <w:rFonts w:ascii="Calibre" w:hAnsi="Calibre" w:cs="Calibre"/>
-          <w:sz w:val="22"/>
-          <w:szCs w:val="22"/>
-        </w:rPr>
-      </w:pPr>
-      <w:r>
-        <w:rPr>
-          <w:rFonts w:ascii="Calibre" w:hAnsi="Calibre" w:cs="Calibre"/>
-          <w:sz w:val="22"/>
-          <w:szCs w:val="22"/>
-          <w:highlight w:val="none"/>
-        </w:rPr>
-        <w:t xml:space="preserve">Add authentication</w:t>
-      </w:r>
-      <w:r>
-        <w:rPr>
-          <w:rFonts w:ascii="Calibre" w:hAnsi="Calibre" w:cs="Calibre"/>
-          <w:sz w:val="22"/>
-          <w:szCs w:val="22"/>
-          <w:highlight w:val="none"/>
-        </w:rPr>
-      </w:r>
-    </w:p>
-    <w:p>
-      <w:pPr>
-        <w:pBdr>
-          <w:top w:val="none" w:color="000000" w:sz="4" w:space="0"/>
-          <w:left w:val="none" w:color="000000" w:sz="4" w:space="0"/>
-          <w:bottom w:val="none" w:color="000000" w:sz="4" w:space="0"/>
-          <w:right w:val="none" w:color="000000" w:sz="4" w:space="0"/>
-        </w:pBdr>
-        <w:spacing/>
-        <w:ind w:right="0" w:firstLine="0" w:left="709"/>
+        <w:tabs>
+          <w:tab w:val="center" w:leader="none" w:pos="4680"/>
+        </w:tabs>
+        <w:spacing/>
+        <w:ind w:right="0" w:firstLine="0" w:left="0"/>
         <w:rPr>
           <w:rFonts w:ascii="Calibre" w:hAnsi="Calibre" w:cs="Calibre"/>
           <w:sz w:val="22"/>
@@ -1142,12 +2762,16 @@
           <w:bottom w:val="none" w:color="000000" w:sz="4" w:space="0"/>
           <w:right w:val="none" w:color="000000" w:sz="4" w:space="0"/>
         </w:pBdr>
+        <w:tabs>
+          <w:tab w:val="center" w:leader="none" w:pos="4680"/>
+        </w:tabs>
         <w:spacing/>
         <w:ind w:right="0" w:firstLine="0" w:left="0"/>
         <w:rPr>
           <w:rFonts w:ascii="Calibre" w:hAnsi="Calibre" w:cs="Calibre"/>
           <w:sz w:val="22"/>
           <w:szCs w:val="22"/>
+          <w:highlight w:val="none"/>
         </w:rPr>
       </w:pPr>
       <w:r>
@@ -1184,6 +2808,14 @@
           <w:sz w:val="22"/>
           <w:szCs w:val="22"/>
         </w:rPr>
+      </w:r>
+      <w:r>
+        <w:rPr>
+          <w:rFonts w:ascii="Calibre" w:hAnsi="Calibre" w:cs="Calibre"/>
+          <w:sz w:val="22"/>
+          <w:szCs w:val="22"/>
+        </w:rPr>
+        <w:tab/>
       </w:r>
       <w:r>
         <w:rPr>

</xml_diff>

<commit_message>
Added link to Blue Sky City brand assets
</commit_message>
<xml_diff>
--- a/docs/001_Project/Last Week Plan.docx
+++ b/docs/001_Project/Last Week Plan.docx
@@ -414,6 +414,13 @@
           <w:szCs w:val="22"/>
         </w:rPr>
       </w:r>
+      <w:r>
+        <w:rPr>
+          <w:rFonts w:ascii="Calibre" w:hAnsi="Calibre" w:cs="Calibre"/>
+          <w:sz w:val="22"/>
+          <w:szCs w:val="22"/>
+        </w:rPr>
+      </w:r>
     </w:p>
     <w:p>
       <w:pPr>
@@ -459,11 +466,19 @@
           <w:szCs w:val="22"/>
         </w:rPr>
       </w:r>
+      <w:r>
+        <w:rPr>
+          <w:rFonts w:ascii="Calibre" w:hAnsi="Calibre" w:eastAsia="Calibre" w:cs="Calibre"/>
+          <w:color w:val="000000"/>
+          <w:sz w:val="22"/>
+          <w:szCs w:val="22"/>
+        </w:rPr>
+      </w:r>
     </w:p>
     <w:p>
       <w:pPr>
         <w:pBdr/>
-        <w:shd w:val="nil"/>
+        <w:shd w:val="nil" w:color="auto"/>
         <w:spacing/>
         <w:ind/>
         <w:rPr>
@@ -491,6 +506,13 @@
           <w:highlight w:val="none"/>
         </w:rPr>
       </w:r>
+      <w:r>
+        <w:rPr>
+          <w:rFonts w:ascii="Calibre" w:hAnsi="Calibre" w:cs="Calibre"/>
+          <w:sz w:val="22"/>
+          <w:szCs w:val="22"/>
+        </w:rPr>
+      </w:r>
     </w:p>
     <w:p>
       <w:pPr>
@@ -523,6 +545,14 @@
           <w:highlight w:val="none"/>
         </w:rPr>
       </w:r>
+      <w:r>
+        <w:rPr>
+          <w:rFonts w:ascii="Calibre" w:hAnsi="Calibre" w:eastAsia="Calibre" w:cs="Calibre"/>
+          <w:color w:val="000000"/>
+          <w:sz w:val="28"/>
+          <w:szCs w:val="28"/>
+        </w:rPr>
+      </w:r>
     </w:p>
     <w:p>
       <w:pPr>
@@ -547,8 +577,11 @@
         </w:rPr>
         <w:t xml:space="preserve">Current ideas include:</w:t>
       </w:r>
-      <w:r/>
-      <w:r/>
+      <w:r>
+        <w:rPr>
+          <w:highlight w:val="none"/>
+        </w:rPr>
+      </w:r>
     </w:p>
     <w:tbl>
       <w:tblPr>
@@ -727,7 +760,6 @@
               <w:t xml:space="preserve">QR Code!!</w:t>
             </w:r>
             <w:r/>
-            <w:r/>
           </w:p>
         </w:tc>
         <w:tc>
@@ -759,7 +791,6 @@
               <w:t xml:space="preserve">Vathasala</w:t>
             </w:r>
             <w:r/>
-            <w:r/>
           </w:p>
         </w:tc>
         <w:tc>
@@ -789,7 +820,6 @@
                 <w:vertAlign w:val="baseline"/>
               </w:rPr>
             </w:r>
-            <w:r/>
             <w:r/>
           </w:p>
         </w:tc>
@@ -828,7 +858,6 @@
               <w:t xml:space="preserve">Find and incorporate additional video and image sources from around Calgary, such as other City APIs.</w:t>
             </w:r>
             <w:r/>
-            <w:r/>
           </w:p>
         </w:tc>
         <w:tc>
@@ -860,7 +889,6 @@
               <w:t xml:space="preserve">Tony</w:t>
             </w:r>
             <w:r/>
-            <w:r/>
           </w:p>
         </w:tc>
         <w:tc>
@@ -890,7 +918,6 @@
                 <w:vertAlign w:val="baseline"/>
               </w:rPr>
             </w:r>
-            <w:r/>
             <w:r/>
           </w:p>
         </w:tc>
@@ -929,7 +956,6 @@
               <w:t xml:space="preserve">Improve responsiveness</w:t>
             </w:r>
             <w:r/>
-            <w:r/>
           </w:p>
         </w:tc>
         <w:tc>
@@ -961,7 +987,6 @@
               <w:t xml:space="preserve">Tony</w:t>
             </w:r>
             <w:r/>
-            <w:r/>
           </w:p>
         </w:tc>
         <w:tc>
@@ -991,7 +1016,6 @@
                 <w:vertAlign w:val="baseline"/>
               </w:rPr>
             </w:r>
-            <w:r/>
             <w:r/>
           </w:p>
         </w:tc>
@@ -1030,7 +1054,6 @@
               <w:t xml:space="preserve">Add Render web deploy</w:t>
             </w:r>
             <w:r/>
-            <w:r/>
           </w:p>
         </w:tc>
         <w:tc>
@@ -1062,7 +1085,6 @@
               <w:t xml:space="preserve">Tony</w:t>
             </w:r>
             <w:r/>
-            <w:r/>
           </w:p>
         </w:tc>
         <w:tc>
@@ -1092,7 +1114,6 @@
                 <w:vertAlign w:val="baseline"/>
               </w:rPr>
             </w:r>
-            <w:r/>
             <w:r/>
           </w:p>
         </w:tc>
@@ -1131,7 +1152,6 @@
               <w:t xml:space="preserve">Improve webapp look and feel</w:t>
             </w:r>
             <w:r/>
-            <w:r/>
           </w:p>
         </w:tc>
         <w:tc>
@@ -1163,7 +1183,6 @@
               <w:t xml:space="preserve">Robert/Mike</w:t>
             </w:r>
             <w:r/>
-            <w:r/>
           </w:p>
         </w:tc>
         <w:tc>
@@ -1193,7 +1212,6 @@
                 <w:vertAlign w:val="baseline"/>
               </w:rPr>
             </w:r>
-            <w:r/>
             <w:r/>
           </w:p>
         </w:tc>
@@ -1232,7 +1250,6 @@
               <w:t xml:space="preserve">Fix logout</w:t>
             </w:r>
             <w:r/>
-            <w:r/>
           </w:p>
         </w:tc>
         <w:tc>
@@ -1263,7 +1280,6 @@
               </w:rPr>
               <w:t xml:space="preserve">Robert/Mike</w:t>
             </w:r>
-            <w:r/>
             <w:r/>
           </w:p>
         </w:tc>
@@ -1296,7 +1312,6 @@
               </w:rPr>
               <w:t xml:space="preserve">4/28/2025</w:t>
             </w:r>
-            <w:r/>
             <w:r/>
           </w:p>
         </w:tc>
@@ -1335,7 +1350,6 @@
               <w:t xml:space="preserve">Adding captions to all videos showing the camera number and location.</w:t>
             </w:r>
             <w:r/>
-            <w:r/>
           </w:p>
         </w:tc>
         <w:tc>
@@ -1367,7 +1381,6 @@
               <w:t xml:space="preserve">Robert</w:t>
             </w:r>
             <w:r/>
-            <w:r/>
           </w:p>
         </w:tc>
         <w:tc>
@@ -1397,7 +1410,6 @@
                 <w:vertAlign w:val="baseline"/>
               </w:rPr>
             </w:r>
-            <w:r/>
             <w:r/>
           </w:p>
         </w:tc>
@@ -1436,7 +1448,6 @@
               <w:t xml:space="preserve">Add “like” count overlay on each video.</w:t>
             </w:r>
             <w:r/>
-            <w:r/>
           </w:p>
         </w:tc>
         <w:tc>
@@ -1468,7 +1479,6 @@
               <w:t xml:space="preserve">Robert</w:t>
             </w:r>
             <w:r/>
-            <w:r/>
           </w:p>
         </w:tc>
         <w:tc>
@@ -1498,7 +1508,6 @@
                 <w:vertAlign w:val="baseline"/>
               </w:rPr>
             </w:r>
-            <w:r/>
             <w:r/>
           </w:p>
         </w:tc>
@@ -1537,7 +1546,6 @@
               <w:t xml:space="preserve">Add Favourites section</w:t>
             </w:r>
             <w:r/>
-            <w:r/>
           </w:p>
         </w:tc>
         <w:tc>
@@ -1569,7 +1577,6 @@
               <w:t xml:space="preserve">Robert</w:t>
             </w:r>
             <w:r/>
-            <w:r/>
           </w:p>
         </w:tc>
         <w:tc>
@@ -1599,7 +1606,6 @@
                 <w:vertAlign w:val="baseline"/>
               </w:rPr>
             </w:r>
-            <w:r/>
             <w:r/>
           </w:p>
         </w:tc>
@@ -1638,7 +1644,6 @@
               <w:t xml:space="preserve">Add authentication</w:t>
             </w:r>
             <w:r/>
-            <w:r/>
           </w:p>
         </w:tc>
         <w:tc>
@@ -1670,7 +1675,6 @@
               <w:t xml:space="preserve">No</w:t>
             </w:r>
             <w:r/>
-            <w:r/>
           </w:p>
         </w:tc>
         <w:tc>
@@ -1700,7 +1704,6 @@
                 <w:vertAlign w:val="baseline"/>
               </w:rPr>
             </w:r>
-            <w:r/>
             <w:r/>
           </w:p>
         </w:tc>
@@ -1739,7 +1742,6 @@
               <w:t xml:space="preserve">Add text</w:t>
             </w:r>
             <w:r/>
-            <w:r/>
           </w:p>
         </w:tc>
         <w:tc>
@@ -1771,7 +1773,6 @@
               <w:t xml:space="preserve">Mike</w:t>
             </w:r>
             <w:r/>
-            <w:r/>
           </w:p>
         </w:tc>
         <w:tc>
@@ -1801,7 +1802,6 @@
                 <w:vertAlign w:val="baseline"/>
               </w:rPr>
             </w:r>
-            <w:r/>
             <w:r/>
           </w:p>
         </w:tc>
@@ -1840,7 +1840,6 @@
               <w:t xml:space="preserve">Add back in functionality</w:t>
             </w:r>
             <w:r/>
-            <w:r/>
           </w:p>
         </w:tc>
         <w:tc>
@@ -1872,7 +1871,6 @@
               <w:t xml:space="preserve">Mike</w:t>
             </w:r>
             <w:r/>
-            <w:r/>
           </w:p>
         </w:tc>
         <w:tc>
@@ -1902,7 +1900,6 @@
                 <w:vertAlign w:val="baseline"/>
               </w:rPr>
             </w:r>
-            <w:r/>
             <w:r/>
           </w:p>
         </w:tc>
@@ -1941,7 +1938,6 @@
               <w:t xml:space="preserve">Add local network deploy</w:t>
             </w:r>
             <w:r/>
-            <w:r/>
           </w:p>
         </w:tc>
         <w:tc>
@@ -1972,7 +1968,6 @@
               </w:rPr>
               <w:t xml:space="preserve">Mike</w:t>
             </w:r>
-            <w:r/>
             <w:r/>
           </w:p>
         </w:tc>
@@ -2005,7 +2000,6 @@
               </w:rPr>
               <w:t xml:space="preserve">4/28/2025</w:t>
             </w:r>
-            <w:r/>
             <w:r/>
           </w:p>
         </w:tc>
@@ -2044,7 +2038,6 @@
               <w:t xml:space="preserve">Clean up Project</w:t>
             </w:r>
             <w:r/>
-            <w:r/>
           </w:p>
         </w:tc>
         <w:tc>
@@ -2076,7 +2069,6 @@
               <w:t xml:space="preserve">Mike</w:t>
             </w:r>
             <w:r/>
-            <w:r/>
           </w:p>
         </w:tc>
         <w:tc>
@@ -2106,7 +2098,6 @@
                 <w:vertAlign w:val="baseline"/>
               </w:rPr>
             </w:r>
-            <w:r/>
             <w:r/>
           </w:p>
         </w:tc>
@@ -2145,7 +2136,6 @@
               <w:t xml:space="preserve">Theme music</w:t>
             </w:r>
             <w:r/>
-            <w:r/>
           </w:p>
         </w:tc>
         <w:tc>
@@ -2177,7 +2167,6 @@
               <w:t xml:space="preserve">Mike</w:t>
             </w:r>
             <w:r/>
-            <w:r/>
           </w:p>
         </w:tc>
         <w:tc>
@@ -2207,7 +2196,6 @@
                 <w:vertAlign w:val="baseline"/>
               </w:rPr>
             </w:r>
-            <w:r/>
             <w:r/>
           </w:p>
         </w:tc>
@@ -2246,7 +2234,6 @@
               <w:t xml:space="preserve">Create a leaderboard for videos and user participation.  User participation could include digital rewards and incentives to foster engagement. </w:t>
             </w:r>
             <w:r/>
-            <w:r/>
           </w:p>
         </w:tc>
         <w:tc>
@@ -2278,7 +2265,6 @@
               <w:t xml:space="preserve">Iffy</w:t>
             </w:r>
             <w:r/>
-            <w:r/>
           </w:p>
         </w:tc>
         <w:tc>
@@ -2308,7 +2294,6 @@
                 <w:vertAlign w:val="baseline"/>
               </w:rPr>
             </w:r>
-            <w:r/>
             <w:r/>
           </w:p>
         </w:tc>
@@ -2347,7 +2332,6 @@
               <w:t xml:space="preserve">Add watermark to each video.</w:t>
             </w:r>
             <w:r/>
-            <w:r/>
           </w:p>
         </w:tc>
         <w:tc>
@@ -2379,7 +2363,6 @@
               <w:t xml:space="preserve">Iffy</w:t>
             </w:r>
             <w:r/>
-            <w:r/>
           </w:p>
         </w:tc>
         <w:tc>
@@ -2409,7 +2392,6 @@
                 <w:vertAlign w:val="baseline"/>
               </w:rPr>
             </w:r>
-            <w:r/>
             <w:r/>
           </w:p>
         </w:tc>
@@ -2448,7 +2430,6 @@
               <w:t xml:space="preserve">Enable users to upload personal videos. </w:t>
             </w:r>
             <w:r/>
-            <w:r/>
           </w:p>
         </w:tc>
         <w:tc>
@@ -2480,7 +2461,6 @@
               <w:t xml:space="preserve">Concept</w:t>
             </w:r>
             <w:r/>
-            <w:r/>
           </w:p>
         </w:tc>
         <w:tc>
@@ -2510,7 +2490,6 @@
                 <w:vertAlign w:val="baseline"/>
               </w:rPr>
             </w:r>
-            <w:r/>
             <w:r/>
           </w:p>
         </w:tc>
@@ -2546,9 +2525,21 @@
                 <w:u w:val="none"/>
                 <w:vertAlign w:val="baseline"/>
               </w:rPr>
-              <w:t xml:space="preserve">Build interval-based image harvesting and video production logic based on popularity or specific events (e.g., Stampede, major weather events).  (This idea was encouraged by feedback during our presentation. The harvesting and production code is modular, so it's simple to add — but even just mentioning it as future potential could serve as an attractive "shiny lure" during our pitch, and is a better strategy.)</w:t>
+              <w:t xml:space="preserve">Build interval-based image harvesting and video production logic based on popularity or specific events (e.g., Stampede, major weather events).  (This idea w</w:t>
             </w:r>
-            <w:r/>
+            <w:r>
+              <w:rPr>
+                <w:rFonts w:ascii="Carlito" w:hAnsi="Carlito" w:eastAsia="Carlito" w:cs="Carlito"/>
+                <w:b w:val="0"/>
+                <w:i w:val="0"/>
+                <w:strike w:val="0"/>
+                <w:color w:val="000000"/>
+                <w:sz w:val="22"/>
+                <w:u w:val="none"/>
+                <w:vertAlign w:val="baseline"/>
+              </w:rPr>
+              <w:t xml:space="preserve">as encouraged by feedback during our presentation. The harvesting and production code is modular, so it's simple to add — but even just mentioning it as future potential could serve as an attractive "shiny lure" during our pitch, and is a better strategy.)</w:t>
+            </w:r>
             <w:r/>
           </w:p>
         </w:tc>
@@ -2581,7 +2572,6 @@
               <w:t xml:space="preserve">Concept</w:t>
             </w:r>
             <w:r/>
-            <w:r/>
           </w:p>
         </w:tc>
         <w:tc>
@@ -2611,7 +2601,6 @@
                 <w:vertAlign w:val="baseline"/>
               </w:rPr>
             </w:r>
-            <w:r/>
             <w:r/>
           </w:p>
         </w:tc>
@@ -2650,7 +2639,6 @@
               <w:t xml:space="preserve">REVIEW AND IMPROVE PRESENTATION</w:t>
             </w:r>
             <w:r/>
-            <w:r/>
           </w:p>
         </w:tc>
         <w:tc>
@@ -2682,7 +2670,6 @@
               <w:t xml:space="preserve">all</w:t>
             </w:r>
             <w:r/>
-            <w:r/>
           </w:p>
         </w:tc>
         <w:tc>
@@ -2713,7 +2700,6 @@
               </w:rPr>
             </w:r>
             <w:r/>
-            <w:r/>
           </w:p>
         </w:tc>
       </w:tr>
@@ -2751,6 +2737,13 @@
           <w:sz w:val="22"/>
           <w:szCs w:val="22"/>
           <w:highlight w:val="none"/>
+        </w:rPr>
+      </w:r>
+      <w:r>
+        <w:rPr>
+          <w:rFonts w:ascii="Calibre" w:hAnsi="Calibre" w:cs="Calibre"/>
+          <w:sz w:val="22"/>
+          <w:szCs w:val="22"/>
         </w:rPr>
       </w:r>
     </w:p>
@@ -2808,6 +2801,7 @@
           <w:sz w:val="22"/>
           <w:szCs w:val="22"/>
         </w:rPr>
+        <w:tab/>
       </w:r>
       <w:r>
         <w:rPr>
@@ -2815,13 +2809,13 @@
           <w:sz w:val="22"/>
           <w:szCs w:val="22"/>
         </w:rPr>
-        <w:tab/>
       </w:r>
       <w:r>
         <w:rPr>
           <w:rFonts w:ascii="Calibre" w:hAnsi="Calibre" w:cs="Calibre"/>
           <w:sz w:val="22"/>
           <w:szCs w:val="22"/>
+          <w:highlight w:val="none"/>
         </w:rPr>
       </w:r>
     </w:p>
@@ -2901,7 +2895,6 @@
           <w:rFonts w:ascii="Calibre" w:hAnsi="Calibre" w:eastAsia="Calibre" w:cs="Calibre"/>
           <w:sz w:val="22"/>
           <w:szCs w:val="22"/>
-          <w:highlight w:val="none"/>
         </w:rPr>
       </w:pPr>
       <w:r>
@@ -2968,6 +2961,65 @@
           <w:sz w:val="22"/>
           <w:szCs w:val="22"/>
         </w:rPr>
+      </w:r>
+      <w:r>
+        <w:rPr>
+          <w:rFonts w:ascii="Calibre" w:hAnsi="Calibre" w:eastAsia="Calibre" w:cs="Calibre"/>
+          <w:sz w:val="22"/>
+          <w:szCs w:val="22"/>
+          <w:highlight w:val="none"/>
+        </w:rPr>
+      </w:r>
+    </w:p>
+    <w:p>
+      <w:pPr>
+        <w:pBdr>
+          <w:top w:val="none" w:color="000000" w:sz="4" w:space="0"/>
+          <w:left w:val="none" w:color="000000" w:sz="4" w:space="0"/>
+          <w:bottom w:val="none" w:color="000000" w:sz="4" w:space="0"/>
+          <w:right w:val="none" w:color="000000" w:sz="4" w:space="0"/>
+        </w:pBdr>
+        <w:spacing/>
+        <w:ind w:right="0" w:firstLine="0" w:left="0"/>
+        <w:rPr>
+          <w:rFonts w:ascii="Calibre" w:hAnsi="Calibre" w:eastAsia="Calibre" w:cs="Calibre"/>
+          <w:sz w:val="22"/>
+          <w:szCs w:val="22"/>
+          <w:highlight w:val="none"/>
+        </w:rPr>
+      </w:pPr>
+      <w:r>
+        <w:rPr>
+          <w:rFonts w:ascii="Calibre" w:hAnsi="Calibre" w:eastAsia="Calibre" w:cs="Calibre"/>
+          <w:sz w:val="22"/>
+          <w:szCs w:val="22"/>
+        </w:rPr>
+        <w:t xml:space="preserve">Find City of Calgary branding assets here: </w:t>
+      </w:r>
+      <w:r>
+        <w:rPr>
+          <w:rFonts w:ascii="Calibre" w:hAnsi="Calibre" w:eastAsia="Calibre" w:cs="Calibre"/>
+          <w:sz w:val="22"/>
+          <w:szCs w:val="22"/>
+        </w:rPr>
+      </w:r>
+      <w:hyperlink r:id="rId11" w:tooltip="https://www.visitcalgary.com/industry-partners/destination-development/blueskycity" w:history="1">
+        <w:r>
+          <w:rPr>
+            <w:rStyle w:val="878"/>
+            <w:rFonts w:ascii="Calibre" w:hAnsi="Calibre" w:eastAsia="Calibre" w:cs="Calibre"/>
+            <w:sz w:val="22"/>
+            <w:szCs w:val="22"/>
+          </w:rPr>
+          <w:t xml:space="preserve">blueskycity</w:t>
+        </w:r>
+      </w:hyperlink>
+      <w:r>
+        <w:rPr>
+          <w:rFonts w:ascii="Calibre" w:hAnsi="Calibre" w:eastAsia="Calibre" w:cs="Calibre"/>
+          <w:sz w:val="22"/>
+          <w:szCs w:val="22"/>
+        </w:rPr>
         <w:br/>
       </w:r>
       <w:r>
@@ -2985,20 +3037,20 @@
                   <a:graphicData uri="http://schemas.openxmlformats.org/drawingml/2006/picture">
                     <pic:pic xmlns:pic="http://schemas.openxmlformats.org/drawingml/2006/picture">
                       <pic:nvPicPr>
-                        <pic:cNvPr id="1646834991" name=""/>
+                        <pic:cNvPr id="1386546055" name=""/>
                         <pic:cNvPicPr>
                           <a:picLocks noChangeAspect="1"/>
                         </pic:cNvPicPr>
                         <pic:nvPr/>
                       </pic:nvPicPr>
                       <pic:blipFill>
-                        <a:blip r:embed="rId11"/>
+                        <a:blip r:embed="rId12"/>
                         <a:stretch/>
                       </pic:blipFill>
                       <pic:spPr bwMode="auto">
                         <a:xfrm flipH="0" flipV="0">
                           <a:off x="0" y="0"/>
-                          <a:ext cx="3172799" cy="2685911"/>
+                          <a:ext cx="3172798" cy="2685910"/>
                         </a:xfrm>
                         <a:prstGeom prst="rect">
                           <a:avLst/>
@@ -3032,7 +3084,7 @@
                 <o:lock v:ext="edit" aspectratio="t"/>
               </v:shapetype>
               <v:shape id="_x0000_i1" o:spid="_x0000_s1" type="#_x0000_t75" style="width:249.83pt;height:211.49pt;mso-wrap-distance-left:0.00pt;mso-wrap-distance-top:0.00pt;mso-wrap-distance-right:0.00pt;mso-wrap-distance-bottom:0.00pt;z-index:1;" stroked="false">
-                <v:imagedata r:id="rId11" o:title=""/>
+                <v:imagedata r:id="rId12" o:title=""/>
                 <o:lock v:ext="edit" rotation="t"/>
               </v:shape>
             </w:pict>
@@ -3047,14 +3099,7 @@
           <w:highlight w:val="none"/>
         </w:rPr>
       </w:r>
-      <w:r>
-        <w:rPr>
-          <w:rFonts w:ascii="Calibre" w:hAnsi="Calibre" w:eastAsia="Calibre" w:cs="Calibre"/>
-          <w:sz w:val="22"/>
-          <w:szCs w:val="22"/>
-          <w:highlight w:val="none"/>
-        </w:rPr>
-      </w:r>
+      <w:r/>
     </w:p>
     <w:p>
       <w:pPr>
@@ -3105,7 +3150,7 @@
                         <pic:nvPr/>
                       </pic:nvPicPr>
                       <pic:blipFill>
-                        <a:blip r:embed="rId12"/>
+                        <a:blip r:embed="rId13"/>
                         <a:stretch/>
                       </pic:blipFill>
                       <pic:spPr bwMode="auto">
@@ -3145,7 +3190,7 @@
                 <o:lock v:ext="edit" aspectratio="t"/>
               </v:shapetype>
               <v:shape id="_x0000_i2" o:spid="_x0000_s2" type="#_x0000_t75" style="width:167.33pt;height:142.31pt;mso-wrap-distance-left:0.00pt;mso-wrap-distance-top:0.00pt;mso-wrap-distance-right:0.00pt;mso-wrap-distance-bottom:0.00pt;z-index:1;" stroked="false">
-                <v:imagedata r:id="rId12" o:title=""/>
+                <v:imagedata r:id="rId13" o:title=""/>
                 <o:lock v:ext="edit" rotation="t"/>
               </v:shape>
             </w:pict>
@@ -3664,7 +3709,7 @@
           <w:highlight w:val="none"/>
         </w:rPr>
       </w:r>
-      <w:hyperlink r:id="rId13" w:tooltip="Electric Light Orchestra - Mr. Blue Sky" w:history="1">
+      <w:hyperlink r:id="rId14" w:tooltip="Electric Light Orchestra - Mr. Blue Sky" w:history="1">
         <w:r>
           <w:rPr>
             <w:rStyle w:val="878"/>
@@ -3719,7 +3764,7 @@
           <w:highlight w:val="none"/>
         </w:rPr>
       </w:r>
-      <w:hyperlink r:id="rId14" w:tooltip="https://www.youtube.com/watch?v=ZKO1PqN2dj8" w:history="1">
+      <w:hyperlink r:id="rId15" w:tooltip="https://www.youtube.com/watch?v=ZKO1PqN2dj8" w:history="1">
         <w:r>
           <w:rPr>
             <w:rStyle w:val="878"/>
@@ -3781,7 +3826,7 @@
           <w:highlight w:val="none"/>
         </w:rPr>
       </w:r>
-      <w:hyperlink r:id="rId15" w:tooltip="https://www.youtube.com/watch?v=zc4ET9viVQ0" w:history="1">
+      <w:hyperlink r:id="rId16" w:tooltip="https://www.youtube.com/watch?v=zc4ET9viVQ0" w:history="1">
         <w:r>
           <w:rPr>
             <w:rStyle w:val="878"/>

</xml_diff>